<commit_message>
miercoles 24 de abril
</commit_message>
<xml_diff>
--- a/portafolio de evidencias.docx
+++ b/portafolio de evidencias.docx
@@ -121,7 +121,6 @@
       <w:pPr>
         <w:jc w:val="center"/>
         <w:rPr>
-          <w:ins w:id="0" w:author=" " w:date="2019-04-11T20:34:00Z"/>
           <w:b/>
           <w:sz w:val="40"/>
           <w:szCs w:val="40"/>
@@ -183,45 +182,8 @@
       <w:pPr>
         <w:jc w:val="center"/>
         <w:rPr>
-          <w:del w:id="1" w:author=" " w:date="2019-04-11T20:35:00Z"/>
           <w:sz w:val="40"/>
           <w:szCs w:val="40"/>
-        </w:rPr>
-      </w:pPr>
-    </w:p>
-    <w:p>
-      <w:pPr>
-        <w:jc w:val="center"/>
-        <w:rPr>
-          <w:del w:id="2" w:author=" " w:date="2019-04-11T20:35:00Z"/>
-          <w:sz w:val="40"/>
-          <w:szCs w:val="40"/>
-        </w:rPr>
-      </w:pPr>
-    </w:p>
-    <w:p>
-      <w:pPr>
-        <w:jc w:val="center"/>
-        <w:rPr>
-          <w:del w:id="3" w:author=" " w:date="2019-04-11T20:35:00Z"/>
-          <w:sz w:val="40"/>
-          <w:szCs w:val="40"/>
-        </w:rPr>
-      </w:pPr>
-    </w:p>
-    <w:p>
-      <w:pPr>
-        <w:jc w:val="center"/>
-        <w:rPr>
-          <w:sz w:val="40"/>
-          <w:szCs w:val="40"/>
-          <w:rPrChange w:id="4" w:author=" " w:date="2019-04-11T20:49:00Z">
-            <w:rPr>
-              <w:sz w:val="40"/>
-              <w:szCs w:val="40"/>
-              <w:lang w:val="en-US"/>
-            </w:rPr>
-          </w:rPrChange>
         </w:rPr>
       </w:pPr>
       <w:r>
@@ -229,14 +191,6 @@
           <w:b/>
           <w:sz w:val="40"/>
           <w:szCs w:val="40"/>
-          <w:rPrChange w:id="5" w:author=" " w:date="2019-04-11T20:49:00Z">
-            <w:rPr>
-              <w:b/>
-              <w:sz w:val="40"/>
-              <w:szCs w:val="40"/>
-              <w:lang w:val="en-US"/>
-            </w:rPr>
-          </w:rPrChange>
         </w:rPr>
         <w:t>Lugar:</w:t>
       </w:r>
@@ -244,41 +198,35 @@
         <w:rPr>
           <w:sz w:val="40"/>
           <w:szCs w:val="40"/>
-          <w:rPrChange w:id="6" w:author=" " w:date="2019-04-11T20:49:00Z">
-            <w:rPr>
-              <w:sz w:val="40"/>
-              <w:szCs w:val="40"/>
-              <w:lang w:val="en-US"/>
-            </w:rPr>
-          </w:rPrChange>
-        </w:rPr>
-        <w:t xml:space="preserve"> First Factory, Heredia</w:t>
+        </w:rPr>
+        <w:t xml:space="preserve"> </w:t>
+      </w:r>
+      <w:proofErr w:type="spellStart"/>
+      <w:r>
+        <w:rPr>
+          <w:sz w:val="40"/>
+          <w:szCs w:val="40"/>
+        </w:rPr>
+        <w:t>First</w:t>
+      </w:r>
+      <w:proofErr w:type="spellEnd"/>
+      <w:r>
+        <w:rPr>
+          <w:sz w:val="40"/>
+          <w:szCs w:val="40"/>
+        </w:rPr>
+        <w:t xml:space="preserve"> Factory, Heredia</w:t>
       </w:r>
     </w:p>
     <w:p>
       <w:pPr>
         <w:jc w:val="center"/>
-        <w:rPr>
-          <w:rPrChange w:id="7" w:author=" " w:date="2019-04-11T20:49:00Z">
-            <w:rPr>
-              <w:lang w:val="en-US"/>
-            </w:rPr>
-          </w:rPrChange>
-        </w:rPr>
       </w:pPr>
       <w:r>
         <w:rPr>
           <w:b/>
           <w:sz w:val="40"/>
           <w:szCs w:val="40"/>
-          <w:rPrChange w:id="8" w:author=" " w:date="2019-04-11T20:49:00Z">
-            <w:rPr>
-              <w:b/>
-              <w:sz w:val="40"/>
-              <w:szCs w:val="40"/>
-              <w:lang w:val="en-US"/>
-            </w:rPr>
-          </w:rPrChange>
         </w:rPr>
         <w:t xml:space="preserve">Fecha: </w:t>
       </w:r>
@@ -286,13 +234,6 @@
         <w:rPr>
           <w:sz w:val="40"/>
           <w:szCs w:val="40"/>
-          <w:rPrChange w:id="9" w:author=" " w:date="2019-04-11T20:49:00Z">
-            <w:rPr>
-              <w:sz w:val="40"/>
-              <w:szCs w:val="40"/>
-              <w:lang w:val="en-US"/>
-            </w:rPr>
-          </w:rPrChange>
         </w:rPr>
         <w:t>del 25/03/2019 al 02</w:t>
       </w:r>
@@ -300,44 +241,11 @@
         <w:rPr>
           <w:sz w:val="40"/>
           <w:szCs w:val="40"/>
-          <w:rPrChange w:id="10" w:author=" " w:date="2019-04-11T20:49:00Z">
-            <w:rPr>
-              <w:sz w:val="40"/>
-              <w:szCs w:val="40"/>
-              <w:lang w:val="en-US"/>
-            </w:rPr>
-          </w:rPrChange>
         </w:rPr>
         <w:t>/07/2019</w:t>
       </w:r>
     </w:p>
-    <w:p>
-      <w:pPr>
-        <w:rPr>
-          <w:rPrChange w:id="11" w:author=" " w:date="2019-04-11T20:49:00Z">
-            <w:rPr>
-              <w:lang w:val="en-US"/>
-            </w:rPr>
-          </w:rPrChange>
-        </w:rPr>
-      </w:pPr>
-    </w:p>
-    <w:p>
-      <w:pPr>
-        <w:rPr>
-          <w:del w:id="12" w:author=" " w:date="2019-04-11T20:35:00Z"/>
-          <w:lang w:val="en-US"/>
-        </w:rPr>
-      </w:pPr>
-    </w:p>
-    <w:p>
-      <w:pPr>
-        <w:rPr>
-          <w:del w:id="13" w:author=" " w:date="2019-04-11T20:35:00Z"/>
-          <w:lang w:val="en-US"/>
-        </w:rPr>
-      </w:pPr>
-    </w:p>
+    <w:p/>
     <w:p>
       <w:pPr>
         <w:pStyle w:val="Ttulo1"/>
@@ -378,9 +286,6 @@
     <w:p>
       <w:pPr>
         <w:pStyle w:val="Ttulo1"/>
-        <w:rPr>
-          <w:del w:id="14" w:author=" " w:date="2019-04-11T20:35:00Z"/>
-        </w:rPr>
       </w:pPr>
       <w:r>
         <w:lastRenderedPageBreak/>
@@ -390,46 +295,10 @@
     <w:p>
       <w:pPr>
         <w:pStyle w:val="Ttulo1"/>
-        <w:rPr>
-          <w:ins w:id="15" w:author=" " w:date="2019-04-21T17:07:00Z"/>
-          <w:rPrChange w:id="16" w:author=" " w:date="2019-04-21T17:07:00Z">
-            <w:rPr>
-              <w:ins w:id="17" w:author=" " w:date="2019-04-21T17:07:00Z"/>
-              <w:u w:val="single"/>
-            </w:rPr>
-          </w:rPrChange>
-        </w:rPr>
-        <w:pPrChange w:id="18" w:author=" " w:date="2019-04-21T17:07:00Z">
-          <w:pPr>
-            <w:pStyle w:val="Ttulo1"/>
-            <w:jc w:val="center"/>
-          </w:pPr>
-        </w:pPrChange>
-      </w:pPr>
-    </w:p>
-    <w:p>
-      <w:pPr>
-        <w:pStyle w:val="Ttulo1"/>
-        <w:jc w:val="center"/>
-        <w:rPr>
-          <w:del w:id="19" w:author=" " w:date="2019-04-11T20:35:00Z"/>
-        </w:rPr>
-      </w:pPr>
-    </w:p>
-    <w:p>
-      <w:pPr>
-        <w:pStyle w:val="Ttulo1"/>
-      </w:pPr>
-      <w:ins w:id="20" w:author=" " w:date="2019-04-21T17:06:00Z">
-        <w:r>
-          <w:t>Metas</w:t>
-        </w:r>
-      </w:ins>
-      <w:del w:id="21" w:author=" " w:date="2019-04-21T17:06:00Z">
-        <w:r>
-          <w:delText>Metas</w:delText>
-        </w:r>
-      </w:del>
+      </w:pPr>
+      <w:r>
+        <w:t>Metas</w:t>
+      </w:r>
     </w:p>
     <w:p>
       <w:r>
@@ -671,9 +540,6 @@
           <w:ilvl w:val="0"/>
           <w:numId w:val="5"/>
         </w:numPr>
-        <w:rPr>
-          <w:ins w:id="22" w:author=" " w:date="2019-04-11T20:49:00Z"/>
-        </w:rPr>
       </w:pPr>
       <w:r>
         <w:t xml:space="preserve">Tutoriales de </w:t>
@@ -711,98 +577,29 @@
     <w:p>
       <w:pPr>
         <w:pStyle w:val="Prrafodelista"/>
-        <w:pPrChange w:id="23" w:author=" " w:date="2019-04-21T17:07:00Z">
-          <w:pPr>
-            <w:pStyle w:val="Prrafodelista"/>
-            <w:numPr>
-              <w:numId w:val="5"/>
-            </w:numPr>
-            <w:ind w:hanging="360"/>
-          </w:pPr>
-        </w:pPrChange>
-      </w:pPr>
-    </w:p>
-    <w:p>
-      <w:pPr>
-        <w:rPr>
-          <w:ins w:id="24" w:author=" " w:date="2019-04-21T17:07:00Z"/>
-        </w:rPr>
-      </w:pPr>
-    </w:p>
-    <w:p>
-      <w:pPr>
-        <w:rPr>
-          <w:ins w:id="25" w:author=" " w:date="2019-04-21T17:07:00Z"/>
-        </w:rPr>
-      </w:pPr>
-    </w:p>
-    <w:p>
-      <w:pPr>
-        <w:rPr>
-          <w:ins w:id="26" w:author=" " w:date="2019-04-21T17:07:00Z"/>
-        </w:rPr>
-      </w:pPr>
-    </w:p>
-    <w:p>
-      <w:pPr>
-        <w:rPr>
-          <w:ins w:id="27" w:author=" " w:date="2019-04-21T17:07:00Z"/>
-        </w:rPr>
-      </w:pPr>
-    </w:p>
-    <w:p>
-      <w:pPr>
-        <w:rPr>
-          <w:ins w:id="28" w:author=" " w:date="2019-04-21T17:07:00Z"/>
-        </w:rPr>
-      </w:pPr>
-    </w:p>
+      </w:pPr>
+    </w:p>
+    <w:p/>
+    <w:p/>
+    <w:p/>
+    <w:p/>
+    <w:p/>
     <w:p>
       <w:pPr>
         <w:pStyle w:val="Ttulo1"/>
-        <w:rPr>
-          <w:ins w:id="29" w:author=" " w:date="2019-04-21T17:07:00Z"/>
-        </w:rPr>
-      </w:pPr>
-      <w:ins w:id="30" w:author=" " w:date="2019-04-21T17:07:00Z">
-        <w:r>
-          <w:lastRenderedPageBreak/>
-          <w:t>Semana 2:</w:t>
-        </w:r>
-      </w:ins>
+      </w:pPr>
+      <w:r>
+        <w:lastRenderedPageBreak/>
+        <w:t>Semana 2:</w:t>
+      </w:r>
     </w:p>
     <w:p>
       <w:pPr>
         <w:pStyle w:val="Ttulo1"/>
-        <w:rPr>
-          <w:ins w:id="31" w:author=" " w:date="2019-04-21T17:11:00Z"/>
-        </w:rPr>
-      </w:pPr>
-      <w:ins w:id="32" w:author=" " w:date="2019-04-21T17:07:00Z">
-        <w:r>
-          <w:t xml:space="preserve">Lunes </w:t>
-        </w:r>
-      </w:ins>
-      <w:ins w:id="33" w:author=" " w:date="2019-04-21T17:09:00Z">
-        <w:r>
-          <w:t>1</w:t>
-        </w:r>
-      </w:ins>
-      <w:ins w:id="34" w:author=" " w:date="2019-04-21T17:07:00Z">
-        <w:r>
-          <w:t xml:space="preserve"> de </w:t>
-        </w:r>
-      </w:ins>
-      <w:ins w:id="35" w:author=" " w:date="2019-04-21T17:09:00Z">
-        <w:r>
-          <w:t>abril</w:t>
-        </w:r>
-      </w:ins>
-      <w:ins w:id="36" w:author=" " w:date="2019-04-21T17:07:00Z">
-        <w:r>
-          <w:t xml:space="preserve"> de 2019</w:t>
-        </w:r>
-      </w:ins>
+      </w:pPr>
+      <w:r>
+        <w:t>Lunes 1 de abril de 2019</w:t>
+      </w:r>
     </w:p>
     <w:p>
       <w:pPr>
@@ -811,69 +608,34 @@
           <w:ilvl w:val="0"/>
           <w:numId w:val="7"/>
         </w:numPr>
-        <w:rPr>
-          <w:ins w:id="37" w:author=" " w:date="2019-04-21T17:07:00Z"/>
-          <w:rPrChange w:id="38" w:author=" " w:date="2019-04-21T17:11:00Z">
-            <w:rPr>
-              <w:ins w:id="39" w:author=" " w:date="2019-04-21T17:07:00Z"/>
-            </w:rPr>
-          </w:rPrChange>
-        </w:rPr>
-        <w:pPrChange w:id="40" w:author=" " w:date="2019-04-21T17:11:00Z">
-          <w:pPr>
-            <w:pStyle w:val="Ttulo1"/>
-          </w:pPr>
-        </w:pPrChange>
-      </w:pPr>
-      <w:ins w:id="41" w:author=" " w:date="2019-04-21T17:11:00Z">
-        <w:r>
-          <w:t xml:space="preserve">Tutoriales de </w:t>
-        </w:r>
-        <w:proofErr w:type="spellStart"/>
-        <w:r>
-          <w:t>react</w:t>
-        </w:r>
-        <w:proofErr w:type="spellEnd"/>
-        <w:r>
-          <w:t xml:space="preserve"> and </w:t>
-        </w:r>
-      </w:ins>
-      <w:ins w:id="42" w:author=" " w:date="2019-04-21T17:12:00Z">
-        <w:r>
-          <w:t xml:space="preserve">REDUX Y FLUX en </w:t>
-        </w:r>
-        <w:proofErr w:type="spellStart"/>
-        <w:r>
-          <w:t>pluralsight</w:t>
-        </w:r>
-        <w:proofErr w:type="spellEnd"/>
-        <w:r>
-          <w:t xml:space="preserve"> </w:t>
-        </w:r>
-      </w:ins>
+      </w:pPr>
+      <w:r>
+        <w:t xml:space="preserve">Tutoriales de </w:t>
+      </w:r>
+      <w:proofErr w:type="spellStart"/>
+      <w:r>
+        <w:t>react</w:t>
+      </w:r>
+      <w:proofErr w:type="spellEnd"/>
+      <w:r>
+        <w:t xml:space="preserve"> and REDUX Y FLUX en </w:t>
+      </w:r>
+      <w:proofErr w:type="spellStart"/>
+      <w:r>
+        <w:t>pluralsight</w:t>
+      </w:r>
+      <w:proofErr w:type="spellEnd"/>
+      <w:r>
+        <w:t xml:space="preserve"> </w:t>
+      </w:r>
     </w:p>
     <w:p>
       <w:pPr>
         <w:pStyle w:val="Ttulo1"/>
-        <w:rPr>
-          <w:ins w:id="43" w:author=" " w:date="2019-04-21T17:12:00Z"/>
-        </w:rPr>
-      </w:pPr>
-      <w:ins w:id="44" w:author=" " w:date="2019-04-21T17:07:00Z">
-        <w:r>
-          <w:t xml:space="preserve">Martes </w:t>
-        </w:r>
-      </w:ins>
-      <w:ins w:id="45" w:author=" " w:date="2019-04-21T17:09:00Z">
-        <w:r>
-          <w:t>2 de abril</w:t>
-        </w:r>
-      </w:ins>
-      <w:ins w:id="46" w:author=" " w:date="2019-04-21T17:07:00Z">
-        <w:r>
-          <w:t xml:space="preserve"> de 2019</w:t>
-        </w:r>
-      </w:ins>
+      </w:pPr>
+      <w:r>
+        <w:t>Martes 2 de abril de 2019</w:t>
+      </w:r>
     </w:p>
     <w:p>
       <w:pPr>
@@ -882,31 +644,26 @@
           <w:ilvl w:val="0"/>
           <w:numId w:val="7"/>
         </w:numPr>
-        <w:rPr>
-          <w:ins w:id="47" w:author=" " w:date="2019-04-21T17:12:00Z"/>
-        </w:rPr>
-      </w:pPr>
-      <w:ins w:id="48" w:author=" " w:date="2019-04-21T17:12:00Z">
-        <w:r>
-          <w:t xml:space="preserve">Tutoriales de </w:t>
-        </w:r>
-        <w:proofErr w:type="spellStart"/>
-        <w:r>
-          <w:t>react</w:t>
-        </w:r>
-        <w:proofErr w:type="spellEnd"/>
-        <w:r>
-          <w:t xml:space="preserve"> and REDUX Y FLUX en </w:t>
-        </w:r>
-        <w:proofErr w:type="spellStart"/>
-        <w:r>
-          <w:t>pluralsight</w:t>
-        </w:r>
-        <w:proofErr w:type="spellEnd"/>
-        <w:r>
-          <w:t xml:space="preserve"> </w:t>
-        </w:r>
-      </w:ins>
+      </w:pPr>
+      <w:r>
+        <w:t xml:space="preserve">Tutoriales de </w:t>
+      </w:r>
+      <w:proofErr w:type="spellStart"/>
+      <w:r>
+        <w:t>react</w:t>
+      </w:r>
+      <w:proofErr w:type="spellEnd"/>
+      <w:r>
+        <w:t xml:space="preserve"> and REDUX Y FLUX en </w:t>
+      </w:r>
+      <w:proofErr w:type="spellStart"/>
+      <w:r>
+        <w:t>pluralsight</w:t>
+      </w:r>
+      <w:proofErr w:type="spellEnd"/>
+      <w:r>
+        <w:t xml:space="preserve"> </w:t>
+      </w:r>
     </w:p>
     <w:p>
       <w:pPr>
@@ -915,15 +672,10 @@
           <w:ilvl w:val="0"/>
           <w:numId w:val="7"/>
         </w:numPr>
-        <w:rPr>
-          <w:ins w:id="49" w:author=" " w:date="2019-04-21T17:13:00Z"/>
-        </w:rPr>
-      </w:pPr>
-      <w:ins w:id="50" w:author=" " w:date="2019-04-21T17:13:00Z">
-        <w:r>
-          <w:t>Charla de scrum con Carlos calero</w:t>
-        </w:r>
-      </w:ins>
+      </w:pPr>
+      <w:r>
+        <w:t>Charla de scrum con Carlos calero</w:t>
+      </w:r>
     </w:p>
     <w:p>
       <w:pPr>
@@ -932,65 +684,34 @@
           <w:ilvl w:val="0"/>
           <w:numId w:val="7"/>
         </w:numPr>
-        <w:rPr>
-          <w:ins w:id="51" w:author=" " w:date="2019-04-21T17:07:00Z"/>
-          <w:rPrChange w:id="52" w:author=" " w:date="2019-04-21T17:12:00Z">
-            <w:rPr>
-              <w:ins w:id="53" w:author=" " w:date="2019-04-21T17:07:00Z"/>
-              <w:u w:val="single"/>
-            </w:rPr>
-          </w:rPrChange>
-        </w:rPr>
-        <w:pPrChange w:id="54" w:author=" " w:date="2019-04-21T17:12:00Z">
-          <w:pPr>
-            <w:pStyle w:val="Ttulo1"/>
-          </w:pPr>
-        </w:pPrChange>
-      </w:pPr>
-      <w:ins w:id="55" w:author=" " w:date="2019-04-21T17:13:00Z">
-        <w:r>
-          <w:t xml:space="preserve">Charla de </w:t>
-        </w:r>
-        <w:proofErr w:type="spellStart"/>
-        <w:r>
-          <w:t>clean</w:t>
-        </w:r>
-        <w:proofErr w:type="spellEnd"/>
-        <w:r>
-          <w:t xml:space="preserve"> </w:t>
-        </w:r>
-        <w:proofErr w:type="spellStart"/>
-        <w:r>
-          <w:t>code</w:t>
-        </w:r>
-        <w:proofErr w:type="spellEnd"/>
-        <w:r>
-          <w:t xml:space="preserve"> con Juan Daniel</w:t>
-        </w:r>
-      </w:ins>
+      </w:pPr>
+      <w:r>
+        <w:t xml:space="preserve">Charla de </w:t>
+      </w:r>
+      <w:proofErr w:type="spellStart"/>
+      <w:r>
+        <w:t>clean</w:t>
+      </w:r>
+      <w:proofErr w:type="spellEnd"/>
+      <w:r>
+        <w:t xml:space="preserve"> </w:t>
+      </w:r>
+      <w:proofErr w:type="spellStart"/>
+      <w:r>
+        <w:t>code</w:t>
+      </w:r>
+      <w:proofErr w:type="spellEnd"/>
+      <w:r>
+        <w:t xml:space="preserve"> con Juan Daniel</w:t>
+      </w:r>
     </w:p>
     <w:p>
       <w:pPr>
         <w:pStyle w:val="Ttulo1"/>
-        <w:rPr>
-          <w:ins w:id="56" w:author=" " w:date="2019-04-21T17:14:00Z"/>
-        </w:rPr>
-      </w:pPr>
-      <w:ins w:id="57" w:author=" " w:date="2019-04-21T17:07:00Z">
-        <w:r>
-          <w:t xml:space="preserve">Miércoles </w:t>
-        </w:r>
-      </w:ins>
-      <w:ins w:id="58" w:author=" " w:date="2019-04-21T17:09:00Z">
-        <w:r>
-          <w:t>3 de abril</w:t>
-        </w:r>
-      </w:ins>
-      <w:ins w:id="59" w:author=" " w:date="2019-04-21T17:07:00Z">
-        <w:r>
-          <w:t xml:space="preserve"> de 2019</w:t>
-        </w:r>
-      </w:ins>
+      </w:pPr>
+      <w:r>
+        <w:t>Miércoles 3 de abril de 2019</w:t>
+      </w:r>
     </w:p>
     <w:p>
       <w:pPr>
@@ -999,31 +720,26 @@
           <w:ilvl w:val="0"/>
           <w:numId w:val="7"/>
         </w:numPr>
-        <w:rPr>
-          <w:ins w:id="60" w:author=" " w:date="2019-04-21T17:14:00Z"/>
-        </w:rPr>
-      </w:pPr>
-      <w:ins w:id="61" w:author=" " w:date="2019-04-21T17:14:00Z">
-        <w:r>
-          <w:t xml:space="preserve">Tutoriales de </w:t>
-        </w:r>
-        <w:proofErr w:type="spellStart"/>
-        <w:r>
-          <w:t>react</w:t>
-        </w:r>
-        <w:proofErr w:type="spellEnd"/>
-        <w:r>
-          <w:t xml:space="preserve"> and REDUX Y FLUX en </w:t>
-        </w:r>
-        <w:proofErr w:type="spellStart"/>
-        <w:r>
-          <w:t>pluralsight</w:t>
-        </w:r>
-        <w:proofErr w:type="spellEnd"/>
-        <w:r>
-          <w:t xml:space="preserve"> </w:t>
-        </w:r>
-      </w:ins>
+      </w:pPr>
+      <w:r>
+        <w:t xml:space="preserve">Tutoriales de </w:t>
+      </w:r>
+      <w:proofErr w:type="spellStart"/>
+      <w:r>
+        <w:t>react</w:t>
+      </w:r>
+      <w:proofErr w:type="spellEnd"/>
+      <w:r>
+        <w:t xml:space="preserve"> and REDUX Y FLUX en </w:t>
+      </w:r>
+      <w:proofErr w:type="spellStart"/>
+      <w:r>
+        <w:t>pluralsight</w:t>
+      </w:r>
+      <w:proofErr w:type="spellEnd"/>
+      <w:r>
+        <w:t xml:space="preserve"> </w:t>
+      </w:r>
     </w:p>
     <w:p>
       <w:pPr>
@@ -1032,54 +748,24 @@
           <w:ilvl w:val="0"/>
           <w:numId w:val="7"/>
         </w:numPr>
-        <w:rPr>
-          <w:ins w:id="62" w:author=" " w:date="2019-04-21T17:07:00Z"/>
-          <w:rPrChange w:id="63" w:author=" " w:date="2019-04-21T17:14:00Z">
-            <w:rPr>
-              <w:ins w:id="64" w:author=" " w:date="2019-04-21T17:07:00Z"/>
-            </w:rPr>
-          </w:rPrChange>
-        </w:rPr>
-        <w:pPrChange w:id="65" w:author=" " w:date="2019-04-21T17:14:00Z">
-          <w:pPr>
-            <w:pStyle w:val="Ttulo1"/>
-          </w:pPr>
-        </w:pPrChange>
-      </w:pPr>
-      <w:ins w:id="66" w:author=" " w:date="2019-04-21T17:14:00Z">
-        <w:r>
-          <w:t xml:space="preserve">Aprendiendo programación funcional </w:t>
-        </w:r>
-      </w:ins>
+      </w:pPr>
+      <w:r>
+        <w:t xml:space="preserve">Aprendiendo programación funcional </w:t>
+      </w:r>
     </w:p>
     <w:p>
       <w:pPr>
         <w:pStyle w:val="Ttulo1"/>
-        <w:rPr>
-          <w:ins w:id="67" w:author=" " w:date="2019-04-21T17:15:00Z"/>
-        </w:rPr>
-      </w:pPr>
-      <w:ins w:id="68" w:author=" " w:date="2019-04-21T17:07:00Z">
-        <w:r>
-          <w:t xml:space="preserve">Jueves </w:t>
-        </w:r>
-      </w:ins>
-      <w:ins w:id="69" w:author=" " w:date="2019-04-21T17:09:00Z">
-        <w:r>
-          <w:t>4</w:t>
-        </w:r>
-        <w:r>
-          <w:t xml:space="preserve"> </w:t>
-        </w:r>
-        <w:r>
-          <w:t>de abril</w:t>
-        </w:r>
-      </w:ins>
-      <w:ins w:id="70" w:author=" " w:date="2019-04-21T17:07:00Z">
-        <w:r>
-          <w:t xml:space="preserve"> de 2019</w:t>
-        </w:r>
-      </w:ins>
+      </w:pPr>
+      <w:r>
+        <w:t>Jueves 4</w:t>
+      </w:r>
+      <w:r>
+        <w:t xml:space="preserve"> </w:t>
+      </w:r>
+      <w:r>
+        <w:t>de abril de 2019</w:t>
+      </w:r>
     </w:p>
     <w:p>
       <w:pPr>
@@ -1088,76 +774,42 @@
           <w:ilvl w:val="0"/>
           <w:numId w:val="7"/>
         </w:numPr>
-        <w:rPr>
-          <w:ins w:id="71" w:author=" " w:date="2019-04-21T17:15:00Z"/>
-          <w:rPrChange w:id="72" w:author=" " w:date="2019-04-21T17:15:00Z">
-            <w:rPr>
-              <w:ins w:id="73" w:author=" " w:date="2019-04-21T17:15:00Z"/>
-            </w:rPr>
-          </w:rPrChange>
-        </w:rPr>
-        <w:pPrChange w:id="74" w:author=" " w:date="2019-04-21T17:15:00Z">
-          <w:pPr>
-            <w:pStyle w:val="Ttulo1"/>
-          </w:pPr>
-        </w:pPrChange>
-      </w:pPr>
-      <w:ins w:id="75" w:author=" " w:date="2019-04-21T17:16:00Z">
-        <w:r>
-          <w:t>Comencé</w:t>
-        </w:r>
-      </w:ins>
-      <w:ins w:id="76" w:author=" " w:date="2019-04-21T17:15:00Z">
-        <w:r>
-          <w:t xml:space="preserve"> a investigar de .net con </w:t>
-        </w:r>
-        <w:proofErr w:type="spellStart"/>
-        <w:r>
-          <w:t>c#</w:t>
-        </w:r>
-        <w:proofErr w:type="spellEnd"/>
-        <w:r>
-          <w:t xml:space="preserve"> y </w:t>
-        </w:r>
-      </w:ins>
-      <w:proofErr w:type="spellStart"/>
-      <w:ins w:id="77" w:author=" " w:date="2019-04-21T17:16:00Z">
-        <w:r>
-          <w:t>entityFramework</w:t>
-        </w:r>
-        <w:proofErr w:type="spellEnd"/>
-        <w:r>
-          <w:t xml:space="preserve"> con tutoriales de </w:t>
-        </w:r>
-        <w:proofErr w:type="spellStart"/>
-        <w:r>
-          <w:t>pluralsight</w:t>
-        </w:r>
-      </w:ins>
+      </w:pPr>
+      <w:r>
+        <w:t>Comencé</w:t>
+      </w:r>
+      <w:r>
+        <w:t xml:space="preserve"> a investigar de .net con </w:t>
+      </w:r>
+      <w:proofErr w:type="spellStart"/>
+      <w:r>
+        <w:t>c#</w:t>
+      </w:r>
+      <w:proofErr w:type="spellEnd"/>
+      <w:r>
+        <w:t xml:space="preserve"> y </w:t>
+      </w:r>
+      <w:proofErr w:type="spellStart"/>
+      <w:r>
+        <w:t>entityFramework</w:t>
+      </w:r>
+      <w:proofErr w:type="spellEnd"/>
+      <w:r>
+        <w:t xml:space="preserve"> con tutoriales de </w:t>
+      </w:r>
+      <w:proofErr w:type="spellStart"/>
+      <w:r>
+        <w:t>pluralsight</w:t>
+      </w:r>
       <w:proofErr w:type="spellEnd"/>
     </w:p>
     <w:p>
       <w:pPr>
         <w:pStyle w:val="Ttulo1"/>
-        <w:rPr>
-          <w:ins w:id="78" w:author=" " w:date="2019-04-21T17:07:00Z"/>
-        </w:rPr>
-      </w:pPr>
-      <w:ins w:id="79" w:author=" " w:date="2019-04-21T17:07:00Z">
-        <w:r>
-          <w:t xml:space="preserve">Viernes </w:t>
-        </w:r>
-      </w:ins>
-      <w:ins w:id="80" w:author=" " w:date="2019-04-21T17:09:00Z">
-        <w:r>
-          <w:t>5 de abril</w:t>
-        </w:r>
-      </w:ins>
-      <w:ins w:id="81" w:author=" " w:date="2019-04-21T17:07:00Z">
-        <w:r>
-          <w:t xml:space="preserve"> de 2019</w:t>
-        </w:r>
-      </w:ins>
+      </w:pPr>
+      <w:r>
+        <w:t>Viernes 5 de abril de 2019</w:t>
+      </w:r>
     </w:p>
     <w:p>
       <w:pPr>
@@ -1166,105 +818,51 @@
           <w:ilvl w:val="0"/>
           <w:numId w:val="7"/>
         </w:numPr>
-        <w:rPr>
-          <w:ins w:id="82" w:author=" " w:date="2019-04-22T20:19:00Z"/>
-        </w:rPr>
-        <w:pPrChange w:id="83" w:author=" " w:date="2019-04-22T20:19:00Z">
-          <w:pPr/>
-        </w:pPrChange>
-      </w:pPr>
-      <w:ins w:id="84" w:author=" " w:date="2019-04-21T17:17:00Z">
-        <w:r>
-          <w:t xml:space="preserve">continúe investigando y aprendiendo acerca de .net con </w:t>
-        </w:r>
-        <w:proofErr w:type="spellStart"/>
-        <w:r>
-          <w:t>c#</w:t>
-        </w:r>
-        <w:proofErr w:type="spellEnd"/>
-        <w:r>
-          <w:t xml:space="preserve"> y </w:t>
-        </w:r>
-        <w:proofErr w:type="spellStart"/>
-        <w:r>
-          <w:t>entityFramework</w:t>
-        </w:r>
-        <w:proofErr w:type="spellEnd"/>
-        <w:r>
-          <w:t xml:space="preserve"> con tutoriales de </w:t>
-        </w:r>
-      </w:ins>
-    </w:p>
-    <w:p>
-      <w:pPr>
-        <w:rPr>
-          <w:ins w:id="85" w:author=" " w:date="2019-04-22T20:19:00Z"/>
-        </w:rPr>
-      </w:pPr>
-    </w:p>
-    <w:p>
-      <w:pPr>
-        <w:rPr>
-          <w:ins w:id="86" w:author=" " w:date="2019-04-22T20:19:00Z"/>
-        </w:rPr>
-      </w:pPr>
-    </w:p>
-    <w:p>
-      <w:pPr>
-        <w:rPr>
-          <w:ins w:id="87" w:author=" " w:date="2019-04-21T17:07:00Z"/>
-          <w:rPrChange w:id="88" w:author=" " w:date="2019-04-22T20:19:00Z">
-            <w:rPr>
-              <w:ins w:id="89" w:author=" " w:date="2019-04-21T17:07:00Z"/>
-            </w:rPr>
-          </w:rPrChange>
-        </w:rPr>
-        <w:pPrChange w:id="90" w:author=" " w:date="2019-04-22T20:19:00Z">
-          <w:pPr>
-            <w:pStyle w:val="Prrafodelista"/>
-            <w:numPr>
-              <w:numId w:val="5"/>
-            </w:numPr>
-            <w:ind w:hanging="360"/>
-          </w:pPr>
-        </w:pPrChange>
-      </w:pPr>
-    </w:p>
+      </w:pPr>
+      <w:r>
+        <w:t xml:space="preserve">continúe investigando y aprendiendo acerca de .net con </w:t>
+      </w:r>
+      <w:proofErr w:type="spellStart"/>
+      <w:r>
+        <w:t>c#</w:t>
+      </w:r>
+      <w:proofErr w:type="spellEnd"/>
+      <w:r>
+        <w:t xml:space="preserve"> y </w:t>
+      </w:r>
+      <w:proofErr w:type="spellStart"/>
+      <w:r>
+        <w:t>entityFramework</w:t>
+      </w:r>
+      <w:proofErr w:type="spellEnd"/>
+      <w:r>
+        <w:t xml:space="preserve"> con tutoriales de </w:t>
+      </w:r>
+    </w:p>
+    <w:p/>
+    <w:p/>
+    <w:p/>
     <w:p>
       <w:pPr>
         <w:pStyle w:val="Ttulo1"/>
-        <w:rPr>
-          <w:ins w:id="91" w:author=" " w:date="2019-04-21T17:18:00Z"/>
-        </w:rPr>
-      </w:pPr>
-      <w:ins w:id="92" w:author=" " w:date="2019-04-21T17:18:00Z">
-        <w:r>
-          <w:t xml:space="preserve">Semana </w:t>
-        </w:r>
-      </w:ins>
-      <w:ins w:id="93" w:author=" " w:date="2019-04-22T17:32:00Z">
-        <w:r>
-          <w:t>3</w:t>
-        </w:r>
-      </w:ins>
-      <w:ins w:id="94" w:author=" " w:date="2019-04-21T17:18:00Z">
-        <w:r>
-          <w:t>:</w:t>
-        </w:r>
-      </w:ins>
+      </w:pPr>
+      <w:r>
+        <w:t xml:space="preserve">Semana </w:t>
+      </w:r>
+      <w:r>
+        <w:t>3</w:t>
+      </w:r>
+      <w:r>
+        <w:t>:</w:t>
+      </w:r>
     </w:p>
     <w:p>
       <w:pPr>
         <w:pStyle w:val="Ttulo1"/>
-        <w:rPr>
-          <w:ins w:id="95" w:author=" " w:date="2019-04-21T17:18:00Z"/>
-        </w:rPr>
-      </w:pPr>
-      <w:ins w:id="96" w:author=" " w:date="2019-04-21T17:18:00Z">
-        <w:r>
-          <w:t>Lunes 8 de abril de 2019</w:t>
-        </w:r>
-      </w:ins>
+      </w:pPr>
+      <w:r>
+        <w:t>Lunes 8 de abril de 2019</w:t>
+      </w:r>
     </w:p>
     <w:p>
       <w:pPr>
@@ -1273,49 +871,39 @@
           <w:ilvl w:val="0"/>
           <w:numId w:val="7"/>
         </w:numPr>
-        <w:rPr>
-          <w:ins w:id="97" w:author=" " w:date="2019-04-21T17:19:00Z"/>
-        </w:rPr>
-      </w:pPr>
-      <w:ins w:id="98" w:author=" " w:date="2019-04-21T17:19:00Z">
-        <w:r>
-          <w:t xml:space="preserve">continúe investigando y aprendiendo acerca de .net con </w:t>
-        </w:r>
-        <w:proofErr w:type="spellStart"/>
-        <w:r>
-          <w:t>c#</w:t>
-        </w:r>
-        <w:proofErr w:type="spellEnd"/>
-        <w:r>
-          <w:t xml:space="preserve"> y </w:t>
-        </w:r>
-        <w:proofErr w:type="spellStart"/>
-        <w:r>
-          <w:t>entityFramework</w:t>
-        </w:r>
-        <w:proofErr w:type="spellEnd"/>
-        <w:r>
-          <w:t xml:space="preserve"> con migraciones en tutoriales de </w:t>
-        </w:r>
-        <w:proofErr w:type="spellStart"/>
-        <w:r>
-          <w:t>pluralsight</w:t>
-        </w:r>
-        <w:proofErr w:type="spellEnd"/>
-      </w:ins>
+      </w:pPr>
+      <w:r>
+        <w:t xml:space="preserve">continúe investigando y aprendiendo acerca de .net con </w:t>
+      </w:r>
+      <w:proofErr w:type="spellStart"/>
+      <w:r>
+        <w:t>c#</w:t>
+      </w:r>
+      <w:proofErr w:type="spellEnd"/>
+      <w:r>
+        <w:t xml:space="preserve"> y </w:t>
+      </w:r>
+      <w:proofErr w:type="spellStart"/>
+      <w:r>
+        <w:t>entityFramework</w:t>
+      </w:r>
+      <w:proofErr w:type="spellEnd"/>
+      <w:r>
+        <w:t xml:space="preserve"> con migraciones en tutoriales de </w:t>
+      </w:r>
+      <w:proofErr w:type="spellStart"/>
+      <w:r>
+        <w:t>pluralsight</w:t>
+      </w:r>
+      <w:proofErr w:type="spellEnd"/>
     </w:p>
     <w:p>
       <w:pPr>
         <w:pStyle w:val="Ttulo1"/>
-        <w:rPr>
-          <w:ins w:id="99" w:author=" " w:date="2019-04-21T17:18:00Z"/>
-        </w:rPr>
-      </w:pPr>
-      <w:ins w:id="100" w:author=" " w:date="2019-04-21T17:18:00Z">
-        <w:r>
-          <w:t>Martes 9 de abril de 2019</w:t>
-        </w:r>
-      </w:ins>
+      </w:pPr>
+      <w:r>
+        <w:t>Martes 9 de abril de 2019</w:t>
+      </w:r>
     </w:p>
     <w:p>
       <w:pPr>
@@ -1324,36 +912,31 @@
           <w:ilvl w:val="0"/>
           <w:numId w:val="7"/>
         </w:numPr>
-        <w:rPr>
-          <w:ins w:id="101" w:author=" " w:date="2019-04-21T17:20:00Z"/>
-        </w:rPr>
-      </w:pPr>
-      <w:ins w:id="102" w:author=" " w:date="2019-04-21T17:20:00Z">
-        <w:r>
-          <w:t xml:space="preserve">continúe investigando y aprendiendo acerca de .net con </w:t>
-        </w:r>
-        <w:proofErr w:type="spellStart"/>
-        <w:r>
-          <w:t>c#</w:t>
-        </w:r>
-        <w:proofErr w:type="spellEnd"/>
-        <w:r>
-          <w:t xml:space="preserve"> y </w:t>
-        </w:r>
-        <w:proofErr w:type="spellStart"/>
-        <w:r>
-          <w:t>entityFramework</w:t>
-        </w:r>
-        <w:proofErr w:type="spellEnd"/>
-        <w:r>
-          <w:t xml:space="preserve"> con migraciones en tutoriales de </w:t>
-        </w:r>
-        <w:proofErr w:type="spellStart"/>
-        <w:r>
-          <w:t>pluralsight</w:t>
-        </w:r>
-        <w:proofErr w:type="spellEnd"/>
-      </w:ins>
+      </w:pPr>
+      <w:r>
+        <w:t xml:space="preserve">continúe investigando y aprendiendo acerca de .net con </w:t>
+      </w:r>
+      <w:proofErr w:type="spellStart"/>
+      <w:r>
+        <w:t>c#</w:t>
+      </w:r>
+      <w:proofErr w:type="spellEnd"/>
+      <w:r>
+        <w:t xml:space="preserve"> y </w:t>
+      </w:r>
+      <w:proofErr w:type="spellStart"/>
+      <w:r>
+        <w:t>entityFramework</w:t>
+      </w:r>
+      <w:proofErr w:type="spellEnd"/>
+      <w:r>
+        <w:t xml:space="preserve"> con migraciones en tutoriales de </w:t>
+      </w:r>
+      <w:proofErr w:type="spellStart"/>
+      <w:r>
+        <w:t>pluralsight</w:t>
+      </w:r>
+      <w:proofErr w:type="spellEnd"/>
     </w:p>
     <w:p>
       <w:pPr>
@@ -1362,61 +945,46 @@
           <w:ilvl w:val="0"/>
           <w:numId w:val="7"/>
         </w:numPr>
-        <w:rPr>
-          <w:ins w:id="103" w:author=" " w:date="2019-04-21T17:20:00Z"/>
-        </w:rPr>
-      </w:pPr>
-      <w:ins w:id="104" w:author=" " w:date="2019-04-21T17:20:00Z">
-        <w:r>
-          <w:t>comencé a trabajar en un pr</w:t>
-        </w:r>
-      </w:ins>
-      <w:ins w:id="105" w:author=" " w:date="2019-04-21T17:21:00Z">
-        <w:r>
-          <w:t xml:space="preserve">oyecto de nombre </w:t>
-        </w:r>
-        <w:proofErr w:type="spellStart"/>
-        <w:r>
-          <w:rPr>
-            <w:rFonts w:ascii="Arial" w:hAnsi="Arial" w:cs="Arial"/>
-            <w:color w:val="222222"/>
-            <w:shd w:val="clear" w:color="auto" w:fill="FFFFFF"/>
-          </w:rPr>
-          <w:t>TradeFlyWind</w:t>
-        </w:r>
-        <w:proofErr w:type="spellEnd"/>
-        <w:r>
-          <w:rPr>
-            <w:rFonts w:ascii="Arial" w:hAnsi="Arial" w:cs="Arial"/>
-            <w:color w:val="222222"/>
-            <w:shd w:val="clear" w:color="auto" w:fill="FFFFFF"/>
-          </w:rPr>
-          <w:t xml:space="preserve"> con </w:t>
-        </w:r>
-        <w:proofErr w:type="spellStart"/>
-        <w:r>
-          <w:rPr>
-            <w:rFonts w:ascii="Arial" w:hAnsi="Arial" w:cs="Arial"/>
-            <w:color w:val="222222"/>
-            <w:shd w:val="clear" w:color="auto" w:fill="FFFFFF"/>
-          </w:rPr>
-          <w:t>ronald</w:t>
-        </w:r>
-      </w:ins>
+      </w:pPr>
+      <w:r>
+        <w:t xml:space="preserve">comencé a trabajar en un proyecto de nombre </w:t>
+      </w:r>
+      <w:proofErr w:type="spellStart"/>
+      <w:r>
+        <w:rPr>
+          <w:rFonts w:ascii="Arial" w:hAnsi="Arial" w:cs="Arial"/>
+          <w:color w:val="222222"/>
+          <w:shd w:val="clear" w:color="auto" w:fill="FFFFFF"/>
+        </w:rPr>
+        <w:t>TradeFlyWind</w:t>
+      </w:r>
+      <w:proofErr w:type="spellEnd"/>
+      <w:r>
+        <w:rPr>
+          <w:rFonts w:ascii="Arial" w:hAnsi="Arial" w:cs="Arial"/>
+          <w:color w:val="222222"/>
+          <w:shd w:val="clear" w:color="auto" w:fill="FFFFFF"/>
+        </w:rPr>
+        <w:t xml:space="preserve"> con </w:t>
+      </w:r>
+      <w:proofErr w:type="spellStart"/>
+      <w:r>
+        <w:rPr>
+          <w:rFonts w:ascii="Arial" w:hAnsi="Arial" w:cs="Arial"/>
+          <w:color w:val="222222"/>
+          <w:shd w:val="clear" w:color="auto" w:fill="FFFFFF"/>
+        </w:rPr>
+        <w:t>ronald</w:t>
+      </w:r>
       <w:proofErr w:type="spellEnd"/>
     </w:p>
     <w:p>
       <w:pPr>
         <w:pStyle w:val="Ttulo1"/>
-        <w:rPr>
-          <w:ins w:id="106" w:author=" " w:date="2019-04-21T17:18:00Z"/>
-        </w:rPr>
-      </w:pPr>
-      <w:ins w:id="107" w:author=" " w:date="2019-04-21T17:18:00Z">
-        <w:r>
-          <w:t>Miércoles 10 de abril de 2019</w:t>
-        </w:r>
-      </w:ins>
+      </w:pPr>
+      <w:r>
+        <w:t>Miércoles 10 de abril de 2019</w:t>
+      </w:r>
     </w:p>
     <w:p>
       <w:pPr>
@@ -1425,36 +993,31 @@
           <w:ilvl w:val="0"/>
           <w:numId w:val="7"/>
         </w:numPr>
-        <w:rPr>
-          <w:ins w:id="108" w:author=" " w:date="2019-04-21T17:22:00Z"/>
-        </w:rPr>
-      </w:pPr>
-      <w:ins w:id="109" w:author=" " w:date="2019-04-21T17:22:00Z">
-        <w:r>
-          <w:t xml:space="preserve">continúe investigando y aprendiendo acerca de .net con </w:t>
-        </w:r>
-        <w:proofErr w:type="spellStart"/>
-        <w:r>
-          <w:t>c#</w:t>
-        </w:r>
-        <w:proofErr w:type="spellEnd"/>
-        <w:r>
-          <w:t xml:space="preserve"> y </w:t>
-        </w:r>
-        <w:proofErr w:type="spellStart"/>
-        <w:r>
-          <w:t>entityFramework</w:t>
-        </w:r>
-        <w:proofErr w:type="spellEnd"/>
-        <w:r>
-          <w:t xml:space="preserve"> con migraciones en tutoriales de </w:t>
-        </w:r>
-        <w:proofErr w:type="spellStart"/>
-        <w:r>
-          <w:t>pluralsight</w:t>
-        </w:r>
-        <w:proofErr w:type="spellEnd"/>
-      </w:ins>
+      </w:pPr>
+      <w:r>
+        <w:t xml:space="preserve">continúe investigando y aprendiendo acerca de .net con </w:t>
+      </w:r>
+      <w:proofErr w:type="spellStart"/>
+      <w:r>
+        <w:t>c#</w:t>
+      </w:r>
+      <w:proofErr w:type="spellEnd"/>
+      <w:r>
+        <w:t xml:space="preserve"> y </w:t>
+      </w:r>
+      <w:proofErr w:type="spellStart"/>
+      <w:r>
+        <w:t>entityFramework</w:t>
+      </w:r>
+      <w:proofErr w:type="spellEnd"/>
+      <w:r>
+        <w:t xml:space="preserve"> con migraciones en tutoriales de </w:t>
+      </w:r>
+      <w:proofErr w:type="spellStart"/>
+      <w:r>
+        <w:t>pluralsight</w:t>
+      </w:r>
+      <w:proofErr w:type="spellEnd"/>
     </w:p>
     <w:p>
       <w:pPr>
@@ -1463,54 +1026,41 @@
           <w:ilvl w:val="0"/>
           <w:numId w:val="7"/>
         </w:numPr>
-        <w:rPr>
-          <w:ins w:id="110" w:author=" " w:date="2019-04-21T17:23:00Z"/>
-          <w:rPrChange w:id="111" w:author=" " w:date="2019-04-21T17:23:00Z">
-            <w:rPr>
-              <w:ins w:id="112" w:author=" " w:date="2019-04-21T17:23:00Z"/>
-              <w:rFonts w:ascii="Arial" w:hAnsi="Arial" w:cs="Arial"/>
-              <w:color w:val="222222"/>
-              <w:shd w:val="clear" w:color="auto" w:fill="FFFFFF"/>
-            </w:rPr>
-          </w:rPrChange>
-        </w:rPr>
-      </w:pPr>
-      <w:proofErr w:type="spellStart"/>
-      <w:ins w:id="113" w:author=" " w:date="2019-04-21T17:22:00Z">
-        <w:r>
-          <w:t>continue</w:t>
-        </w:r>
-        <w:proofErr w:type="spellEnd"/>
-        <w:r>
-          <w:t xml:space="preserve"> con el trabajo en un proyecto de nombre </w:t>
-        </w:r>
-        <w:proofErr w:type="spellStart"/>
-        <w:r>
-          <w:rPr>
-            <w:rFonts w:ascii="Arial" w:hAnsi="Arial" w:cs="Arial"/>
-            <w:color w:val="222222"/>
-            <w:shd w:val="clear" w:color="auto" w:fill="FFFFFF"/>
-          </w:rPr>
-          <w:t>TradeFlyWind</w:t>
-        </w:r>
-        <w:proofErr w:type="spellEnd"/>
-        <w:r>
-          <w:rPr>
-            <w:rFonts w:ascii="Arial" w:hAnsi="Arial" w:cs="Arial"/>
-            <w:color w:val="222222"/>
-            <w:shd w:val="clear" w:color="auto" w:fill="FFFFFF"/>
-          </w:rPr>
-          <w:t xml:space="preserve"> con </w:t>
-        </w:r>
-        <w:r>
-          <w:rPr>
-            <w:rFonts w:ascii="Arial" w:hAnsi="Arial" w:cs="Arial"/>
-            <w:color w:val="222222"/>
-            <w:shd w:val="clear" w:color="auto" w:fill="FFFFFF"/>
-          </w:rPr>
-          <w:t>Ronald</w:t>
-        </w:r>
-      </w:ins>
+      </w:pPr>
+      <w:proofErr w:type="spellStart"/>
+      <w:r>
+        <w:t>continue</w:t>
+      </w:r>
+      <w:proofErr w:type="spellEnd"/>
+      <w:r>
+        <w:t xml:space="preserve"> con el trabajo en un proyecto de nombre </w:t>
+      </w:r>
+      <w:proofErr w:type="spellStart"/>
+      <w:r>
+        <w:rPr>
+          <w:rFonts w:ascii="Arial" w:hAnsi="Arial" w:cs="Arial"/>
+          <w:color w:val="222222"/>
+          <w:shd w:val="clear" w:color="auto" w:fill="FFFFFF"/>
+        </w:rPr>
+        <w:t>TradeFlyWind</w:t>
+      </w:r>
+      <w:proofErr w:type="spellEnd"/>
+      <w:r>
+        <w:rPr>
+          <w:rFonts w:ascii="Arial" w:hAnsi="Arial" w:cs="Arial"/>
+          <w:color w:val="222222"/>
+          <w:shd w:val="clear" w:color="auto" w:fill="FFFFFF"/>
+        </w:rPr>
+        <w:t xml:space="preserve"> con </w:t>
+      </w:r>
+      <w:r>
+        <w:rPr>
+          <w:rFonts w:ascii="Arial" w:hAnsi="Arial" w:cs="Arial"/>
+          <w:color w:val="222222"/>
+          <w:shd w:val="clear" w:color="auto" w:fill="FFFFFF"/>
+        </w:rPr>
+        <w:t>Ronald</w:t>
+      </w:r>
     </w:p>
     <w:p>
       <w:pPr>
@@ -1519,96 +1069,76 @@
           <w:ilvl w:val="0"/>
           <w:numId w:val="7"/>
         </w:numPr>
-        <w:rPr>
-          <w:ins w:id="114" w:author=" " w:date="2019-04-21T17:22:00Z"/>
-        </w:rPr>
-      </w:pPr>
-      <w:ins w:id="115" w:author=" " w:date="2019-04-21T17:23:00Z">
-        <w:r>
-          <w:rPr>
-            <w:rFonts w:ascii="Arial" w:hAnsi="Arial" w:cs="Arial"/>
-            <w:color w:val="222222"/>
-            <w:shd w:val="clear" w:color="auto" w:fill="FFFFFF"/>
-          </w:rPr>
-          <w:t xml:space="preserve">se aprendió a utilizar </w:t>
-        </w:r>
-        <w:proofErr w:type="spellStart"/>
-        <w:r>
-          <w:rPr>
-            <w:rFonts w:ascii="Arial" w:hAnsi="Arial" w:cs="Arial"/>
-            <w:color w:val="222222"/>
-            <w:shd w:val="clear" w:color="auto" w:fill="FFFFFF"/>
-          </w:rPr>
-          <w:t>filewatcher</w:t>
-        </w:r>
-        <w:proofErr w:type="spellEnd"/>
-        <w:r>
-          <w:rPr>
-            <w:rFonts w:ascii="Arial" w:hAnsi="Arial" w:cs="Arial"/>
-            <w:color w:val="222222"/>
-            <w:shd w:val="clear" w:color="auto" w:fill="FFFFFF"/>
-          </w:rPr>
-          <w:t xml:space="preserve"> en </w:t>
-        </w:r>
-        <w:proofErr w:type="spellStart"/>
-        <w:r>
-          <w:rPr>
-            <w:rFonts w:ascii="Arial" w:hAnsi="Arial" w:cs="Arial"/>
-            <w:color w:val="222222"/>
-            <w:shd w:val="clear" w:color="auto" w:fill="FFFFFF"/>
-          </w:rPr>
-          <w:t>c#</w:t>
-        </w:r>
-        <w:proofErr w:type="spellEnd"/>
-        <w:r>
-          <w:rPr>
-            <w:rFonts w:ascii="Arial" w:hAnsi="Arial" w:cs="Arial"/>
-            <w:color w:val="222222"/>
-            <w:shd w:val="clear" w:color="auto" w:fill="FFFFFF"/>
-          </w:rPr>
-          <w:t xml:space="preserve"> para estar pendientes de los cambios en una carpeta </w:t>
-        </w:r>
-      </w:ins>
-      <w:ins w:id="116" w:author=" " w:date="2019-04-21T17:24:00Z">
-        <w:r>
-          <w:rPr>
-            <w:rFonts w:ascii="Arial" w:hAnsi="Arial" w:cs="Arial"/>
-            <w:color w:val="222222"/>
-            <w:shd w:val="clear" w:color="auto" w:fill="FFFFFF"/>
-          </w:rPr>
-          <w:t xml:space="preserve">y se aplico al proyecto de </w:t>
-        </w:r>
-        <w:proofErr w:type="spellStart"/>
-        <w:r>
-          <w:rPr>
-            <w:rFonts w:ascii="Arial" w:hAnsi="Arial" w:cs="Arial"/>
-            <w:color w:val="222222"/>
-            <w:shd w:val="clear" w:color="auto" w:fill="FFFFFF"/>
-          </w:rPr>
-          <w:t>tradeflywind</w:t>
-        </w:r>
-      </w:ins>
+      </w:pPr>
+      <w:r>
+        <w:rPr>
+          <w:rFonts w:ascii="Arial" w:hAnsi="Arial" w:cs="Arial"/>
+          <w:color w:val="222222"/>
+          <w:shd w:val="clear" w:color="auto" w:fill="FFFFFF"/>
+        </w:rPr>
+        <w:t xml:space="preserve">se aprendió a utilizar </w:t>
+      </w:r>
+      <w:proofErr w:type="spellStart"/>
+      <w:r>
+        <w:rPr>
+          <w:rFonts w:ascii="Arial" w:hAnsi="Arial" w:cs="Arial"/>
+          <w:color w:val="222222"/>
+          <w:shd w:val="clear" w:color="auto" w:fill="FFFFFF"/>
+        </w:rPr>
+        <w:t>filewatcher</w:t>
+      </w:r>
+      <w:proofErr w:type="spellEnd"/>
+      <w:r>
+        <w:rPr>
+          <w:rFonts w:ascii="Arial" w:hAnsi="Arial" w:cs="Arial"/>
+          <w:color w:val="222222"/>
+          <w:shd w:val="clear" w:color="auto" w:fill="FFFFFF"/>
+        </w:rPr>
+        <w:t xml:space="preserve"> en </w:t>
+      </w:r>
+      <w:proofErr w:type="spellStart"/>
+      <w:r>
+        <w:rPr>
+          <w:rFonts w:ascii="Arial" w:hAnsi="Arial" w:cs="Arial"/>
+          <w:color w:val="222222"/>
+          <w:shd w:val="clear" w:color="auto" w:fill="FFFFFF"/>
+        </w:rPr>
+        <w:t>c#</w:t>
+      </w:r>
+      <w:proofErr w:type="spellEnd"/>
+      <w:r>
+        <w:rPr>
+          <w:rFonts w:ascii="Arial" w:hAnsi="Arial" w:cs="Arial"/>
+          <w:color w:val="222222"/>
+          <w:shd w:val="clear" w:color="auto" w:fill="FFFFFF"/>
+        </w:rPr>
+        <w:t xml:space="preserve"> para estar pendientes de los cambios en una carpeta y se aplico al proyecto de </w:t>
+      </w:r>
+      <w:proofErr w:type="spellStart"/>
+      <w:r>
+        <w:rPr>
+          <w:rFonts w:ascii="Arial" w:hAnsi="Arial" w:cs="Arial"/>
+          <w:color w:val="222222"/>
+          <w:shd w:val="clear" w:color="auto" w:fill="FFFFFF"/>
+        </w:rPr>
+        <w:t>tradeflywind</w:t>
+      </w:r>
       <w:proofErr w:type="spellEnd"/>
     </w:p>
     <w:p>
       <w:pPr>
         <w:pStyle w:val="Ttulo1"/>
-        <w:rPr>
-          <w:ins w:id="117" w:author=" " w:date="2019-04-21T17:18:00Z"/>
-        </w:rPr>
-      </w:pPr>
-      <w:ins w:id="118" w:author=" " w:date="2019-04-21T17:18:00Z">
-        <w:r>
-          <w:lastRenderedPageBreak/>
-          <w:t>Jueves 11</w:t>
-        </w:r>
-        <w:r>
-          <w:t xml:space="preserve"> </w:t>
-        </w:r>
-        <w:r>
-          <w:t>de abril de 2019</w:t>
-        </w:r>
-      </w:ins>
+      </w:pPr>
+      <w:r>
+        <w:lastRenderedPageBreak/>
+        <w:t>Jueves 11</w:t>
+      </w:r>
+      <w:r>
+        <w:t xml:space="preserve"> </w:t>
+      </w:r>
+      <w:r>
+        <w:t>de abril de 2019</w:t>
+      </w:r>
     </w:p>
     <w:p>
       <w:pPr>
@@ -1617,28 +1147,18 @@
           <w:ilvl w:val="0"/>
           <w:numId w:val="7"/>
         </w:numPr>
-        <w:rPr>
-          <w:ins w:id="119" w:author=" " w:date="2019-04-21T17:18:00Z"/>
-        </w:rPr>
-      </w:pPr>
-      <w:ins w:id="120" w:author=" " w:date="2019-04-21T17:19:00Z">
-        <w:r>
-          <w:t>Dia feriado.</w:t>
-        </w:r>
-      </w:ins>
+      </w:pPr>
+      <w:r>
+        <w:t>Dia feriado.</w:t>
+      </w:r>
     </w:p>
     <w:p>
       <w:pPr>
         <w:pStyle w:val="Ttulo1"/>
-        <w:rPr>
-          <w:ins w:id="121" w:author=" " w:date="2019-04-21T17:18:00Z"/>
-        </w:rPr>
-      </w:pPr>
-      <w:ins w:id="122" w:author=" " w:date="2019-04-21T17:18:00Z">
-        <w:r>
-          <w:t>Viernes 12 de abril de 2019</w:t>
-        </w:r>
-      </w:ins>
+      </w:pPr>
+      <w:r>
+        <w:t>Viernes 12 de abril de 2019</w:t>
+      </w:r>
     </w:p>
     <w:p>
       <w:pPr>
@@ -1647,405 +1167,266 @@
           <w:ilvl w:val="0"/>
           <w:numId w:val="7"/>
         </w:numPr>
-        <w:rPr>
-          <w:ins w:id="123" w:author=" " w:date="2019-04-21T17:18:00Z"/>
-        </w:rPr>
-      </w:pPr>
-      <w:ins w:id="124" w:author=" " w:date="2019-04-21T17:24:00Z">
-        <w:r>
-          <w:t xml:space="preserve">Investigando acerca de </w:t>
-        </w:r>
-      </w:ins>
-      <w:proofErr w:type="spellStart"/>
-      <w:ins w:id="125" w:author=" " w:date="2019-04-22T17:33:00Z">
-        <w:r>
-          <w:t>N</w:t>
-        </w:r>
-      </w:ins>
-      <w:ins w:id="126" w:author=" " w:date="2019-04-21T17:24:00Z">
-        <w:r>
-          <w:t>uni</w:t>
-        </w:r>
-      </w:ins>
-      <w:ins w:id="127" w:author=" " w:date="2019-04-22T17:33:00Z">
-        <w:r>
-          <w:t>t</w:t>
-        </w:r>
-      </w:ins>
-      <w:proofErr w:type="spellEnd"/>
-      <w:ins w:id="128" w:author=" " w:date="2019-04-21T17:24:00Z">
-        <w:r>
-          <w:t xml:space="preserve"> test para aplicar al pro</w:t>
-        </w:r>
-      </w:ins>
-      <w:ins w:id="129" w:author=" " w:date="2019-04-21T17:25:00Z">
-        <w:r>
-          <w:t xml:space="preserve">yecto de </w:t>
-        </w:r>
-        <w:proofErr w:type="spellStart"/>
-        <w:r>
-          <w:rPr>
-            <w:u w:val="single"/>
-            <w:rPrChange w:id="130" w:author=" " w:date="2019-04-21T17:25:00Z">
-              <w:rPr/>
-            </w:rPrChange>
-          </w:rPr>
-          <w:t>flytradewind</w:t>
-        </w:r>
-        <w:proofErr w:type="spellEnd"/>
-        <w:r>
-          <w:t xml:space="preserve"> </w:t>
-        </w:r>
-      </w:ins>
+      </w:pPr>
+      <w:r>
+        <w:t xml:space="preserve">Investigando acerca de </w:t>
+      </w:r>
+      <w:proofErr w:type="spellStart"/>
+      <w:r>
+        <w:t>N</w:t>
+      </w:r>
+      <w:r>
+        <w:t>uni</w:t>
+      </w:r>
+      <w:r>
+        <w:t>t</w:t>
+      </w:r>
+      <w:proofErr w:type="spellEnd"/>
+      <w:r>
+        <w:t xml:space="preserve"> test para aplicar al proyecto de </w:t>
+      </w:r>
+      <w:proofErr w:type="spellStart"/>
+      <w:r>
+        <w:rPr>
+          <w:u w:val="single"/>
+        </w:rPr>
+        <w:t>flytradewind</w:t>
+      </w:r>
+      <w:proofErr w:type="spellEnd"/>
+      <w:r>
+        <w:t xml:space="preserve"> </w:t>
+      </w:r>
     </w:p>
     <w:p/>
     <w:p>
       <w:pPr>
         <w:pStyle w:val="Ttulo1"/>
-        <w:rPr>
-          <w:ins w:id="131" w:author=" " w:date="2019-04-22T20:22:00Z"/>
-        </w:rPr>
-      </w:pPr>
-      <w:ins w:id="132" w:author=" " w:date="2019-04-22T20:22:00Z">
-        <w:r>
-          <w:t xml:space="preserve">evidencia de la semana </w:t>
-        </w:r>
-      </w:ins>
-      <w:ins w:id="133" w:author=" " w:date="2019-04-22T20:24:00Z">
-        <w:r>
-          <w:t>3</w:t>
-        </w:r>
-      </w:ins>
-      <w:ins w:id="134" w:author=" " w:date="2019-04-22T20:22:00Z">
-        <w:r>
-          <w:rPr>
-            <w:noProof/>
-          </w:rPr>
-          <w:drawing>
-            <wp:inline distT="0" distB="0" distL="0" distR="0" wp14:anchorId="4903C819" wp14:editId="312033BC">
-              <wp:extent cx="5934075" cy="5562600"/>
-              <wp:effectExtent l="0" t="0" r="9525" b="0"/>
-              <wp:docPr id="2" name="Imagen 2"/>
-              <wp:cNvGraphicFramePr>
-                <a:graphicFrameLocks xmlns:a="http://schemas.openxmlformats.org/drawingml/2006/main" noChangeAspect="1"/>
-              </wp:cNvGraphicFramePr>
-              <a:graphic xmlns:a="http://schemas.openxmlformats.org/drawingml/2006/main">
-                <a:graphicData uri="http://schemas.openxmlformats.org/drawingml/2006/picture">
-                  <pic:pic xmlns:pic="http://schemas.openxmlformats.org/drawingml/2006/picture">
-                    <pic:nvPicPr>
-                      <pic:cNvPr id="0" name="Picture 1"/>
-                      <pic:cNvPicPr>
-                        <a:picLocks noChangeAspect="1" noChangeArrowheads="1"/>
-                      </pic:cNvPicPr>
-                    </pic:nvPicPr>
-                    <pic:blipFill>
-                      <a:blip r:embed="rId8">
-                        <a:extLst>
-                          <a:ext uri="{28A0092B-C50C-407E-A947-70E740481C1C}">
-                            <a14:useLocalDpi xmlns:a14="http://schemas.microsoft.com/office/drawing/2010/main" val="0"/>
-                          </a:ext>
-                        </a:extLst>
-                      </a:blip>
-                      <a:srcRect/>
-                      <a:stretch>
-                        <a:fillRect/>
-                      </a:stretch>
-                    </pic:blipFill>
-                    <pic:spPr bwMode="auto">
-                      <a:xfrm>
-                        <a:off x="0" y="0"/>
-                        <a:ext cx="5934075" cy="5562600"/>
-                      </a:xfrm>
-                      <a:prstGeom prst="rect">
-                        <a:avLst/>
-                      </a:prstGeom>
+      </w:pPr>
+      <w:r>
+        <w:t>evidencia de la semana 3</w:t>
+      </w:r>
+      <w:r>
+        <w:rPr>
+          <w:noProof/>
+        </w:rPr>
+        <w:drawing>
+          <wp:inline distT="0" distB="0" distL="0" distR="0" wp14:anchorId="4903C819" wp14:editId="312033BC">
+            <wp:extent cx="5934075" cy="5562600"/>
+            <wp:effectExtent l="0" t="0" r="9525" b="0"/>
+            <wp:docPr id="2" name="Imagen 2"/>
+            <wp:cNvGraphicFramePr>
+              <a:graphicFrameLocks xmlns:a="http://schemas.openxmlformats.org/drawingml/2006/main" noChangeAspect="1"/>
+            </wp:cNvGraphicFramePr>
+            <a:graphic xmlns:a="http://schemas.openxmlformats.org/drawingml/2006/main">
+              <a:graphicData uri="http://schemas.openxmlformats.org/drawingml/2006/picture">
+                <pic:pic xmlns:pic="http://schemas.openxmlformats.org/drawingml/2006/picture">
+                  <pic:nvPicPr>
+                    <pic:cNvPr id="0" name="Picture 1"/>
+                    <pic:cNvPicPr>
+                      <a:picLocks noChangeAspect="1" noChangeArrowheads="1"/>
+                    </pic:cNvPicPr>
+                  </pic:nvPicPr>
+                  <pic:blipFill>
+                    <a:blip r:embed="rId8">
+                      <a:extLst>
+                        <a:ext uri="{28A0092B-C50C-407E-A947-70E740481C1C}">
+                          <a14:useLocalDpi xmlns:a14="http://schemas.microsoft.com/office/drawing/2010/main" val="0"/>
+                        </a:ext>
+                      </a:extLst>
+                    </a:blip>
+                    <a:srcRect/>
+                    <a:stretch>
+                      <a:fillRect/>
+                    </a:stretch>
+                  </pic:blipFill>
+                  <pic:spPr bwMode="auto">
+                    <a:xfrm>
+                      <a:off x="0" y="0"/>
+                      <a:ext cx="5934075" cy="5562600"/>
+                    </a:xfrm>
+                    <a:prstGeom prst="rect">
+                      <a:avLst/>
+                    </a:prstGeom>
+                    <a:noFill/>
+                    <a:ln>
                       <a:noFill/>
-                      <a:ln>
-                        <a:noFill/>
-                      </a:ln>
-                    </pic:spPr>
-                  </pic:pic>
-                </a:graphicData>
-              </a:graphic>
-            </wp:inline>
-          </w:drawing>
-        </w:r>
-        <w:r>
-          <w:t>:</w:t>
-        </w:r>
-      </w:ins>
-    </w:p>
-    <w:p>
-      <w:pPr>
-        <w:rPr>
-          <w:ins w:id="135" w:author=" " w:date="2019-04-22T20:23:00Z"/>
-        </w:rPr>
-        <w:pPrChange w:id="136" w:author=" " w:date="2019-04-22T20:23:00Z">
-          <w:pPr>
-            <w:pStyle w:val="Prrafodelista"/>
-            <w:numPr>
-              <w:numId w:val="7"/>
-            </w:numPr>
-            <w:ind w:hanging="360"/>
-          </w:pPr>
-        </w:pPrChange>
-      </w:pPr>
-      <w:ins w:id="137" w:author=" " w:date="2019-04-22T20:22:00Z">
-        <w:r>
-          <w:t xml:space="preserve">la aplicación </w:t>
-        </w:r>
-      </w:ins>
-      <w:proofErr w:type="spellStart"/>
-      <w:ins w:id="138" w:author=" " w:date="2019-04-22T20:29:00Z">
-        <w:r>
-          <w:t>Flytrade</w:t>
-        </w:r>
-      </w:ins>
-      <w:ins w:id="139" w:author=" " w:date="2019-04-22T20:22:00Z">
-        <w:r>
-          <w:t>Wind</w:t>
-        </w:r>
-        <w:proofErr w:type="spellEnd"/>
-        <w:r>
-          <w:t xml:space="preserve"> está pendiente de la carpeta test y cuando cae un archivo </w:t>
-        </w:r>
-        <w:proofErr w:type="spellStart"/>
-        <w:r>
-          <w:t>xml</w:t>
-        </w:r>
-        <w:proofErr w:type="spellEnd"/>
-        <w:r>
-          <w:t xml:space="preserve"> a la carpeta lo </w:t>
-        </w:r>
-        <w:proofErr w:type="spellStart"/>
-        <w:r>
-          <w:t>proce</w:t>
-        </w:r>
-        <w:proofErr w:type="spellEnd"/>
-        <w:r>
-          <w:rPr>
-            <w:noProof/>
-          </w:rPr>
-          <w:lastRenderedPageBreak/>
-          <w:drawing>
-            <wp:inline distT="0" distB="0" distL="0" distR="0" wp14:anchorId="3B6D862B" wp14:editId="73C0F569">
-              <wp:extent cx="5619750" cy="3476625"/>
-              <wp:effectExtent l="0" t="0" r="0" b="9525"/>
-              <wp:docPr id="3" name="Imagen 3"/>
-              <wp:cNvGraphicFramePr>
-                <a:graphicFrameLocks xmlns:a="http://schemas.openxmlformats.org/drawingml/2006/main" noChangeAspect="1"/>
-              </wp:cNvGraphicFramePr>
-              <a:graphic xmlns:a="http://schemas.openxmlformats.org/drawingml/2006/main">
-                <a:graphicData uri="http://schemas.openxmlformats.org/drawingml/2006/picture">
-                  <pic:pic xmlns:pic="http://schemas.openxmlformats.org/drawingml/2006/picture">
-                    <pic:nvPicPr>
-                      <pic:cNvPr id="0" name="Picture 2"/>
-                      <pic:cNvPicPr>
-                        <a:picLocks noChangeAspect="1" noChangeArrowheads="1"/>
-                      </pic:cNvPicPr>
-                    </pic:nvPicPr>
-                    <pic:blipFill>
-                      <a:blip r:embed="rId9">
-                        <a:extLst>
-                          <a:ext uri="{28A0092B-C50C-407E-A947-70E740481C1C}">
-                            <a14:useLocalDpi xmlns:a14="http://schemas.microsoft.com/office/drawing/2010/main" val="0"/>
-                          </a:ext>
-                        </a:extLst>
-                      </a:blip>
-                      <a:srcRect/>
-                      <a:stretch>
-                        <a:fillRect/>
-                      </a:stretch>
-                    </pic:blipFill>
-                    <pic:spPr bwMode="auto">
-                      <a:xfrm>
-                        <a:off x="0" y="0"/>
-                        <a:ext cx="5619750" cy="3476625"/>
-                      </a:xfrm>
-                      <a:prstGeom prst="rect">
-                        <a:avLst/>
-                      </a:prstGeom>
+                    </a:ln>
+                  </pic:spPr>
+                </pic:pic>
+              </a:graphicData>
+            </a:graphic>
+          </wp:inline>
+        </w:drawing>
+      </w:r>
+      <w:r>
+        <w:t>:</w:t>
+      </w:r>
+    </w:p>
+    <w:p>
+      <w:r>
+        <w:t xml:space="preserve">la aplicación </w:t>
+      </w:r>
+      <w:proofErr w:type="spellStart"/>
+      <w:r>
+        <w:t>Flytrade</w:t>
+      </w:r>
+      <w:r>
+        <w:t>Wind</w:t>
+      </w:r>
+      <w:proofErr w:type="spellEnd"/>
+      <w:r>
+        <w:t xml:space="preserve"> está pendiente de la carpeta test y cuando cae un archivo </w:t>
+      </w:r>
+      <w:proofErr w:type="spellStart"/>
+      <w:r>
+        <w:t>xml</w:t>
+      </w:r>
+      <w:proofErr w:type="spellEnd"/>
+      <w:r>
+        <w:t xml:space="preserve"> a la carpeta lo </w:t>
+      </w:r>
+      <w:proofErr w:type="spellStart"/>
+      <w:r>
+        <w:t>proce</w:t>
+      </w:r>
+      <w:proofErr w:type="spellEnd"/>
+      <w:r>
+        <w:rPr>
+          <w:noProof/>
+        </w:rPr>
+        <w:lastRenderedPageBreak/>
+        <w:drawing>
+          <wp:inline distT="0" distB="0" distL="0" distR="0" wp14:anchorId="3B6D862B" wp14:editId="73C0F569">
+            <wp:extent cx="5619750" cy="3476625"/>
+            <wp:effectExtent l="0" t="0" r="0" b="9525"/>
+            <wp:docPr id="3" name="Imagen 3"/>
+            <wp:cNvGraphicFramePr>
+              <a:graphicFrameLocks xmlns:a="http://schemas.openxmlformats.org/drawingml/2006/main" noChangeAspect="1"/>
+            </wp:cNvGraphicFramePr>
+            <a:graphic xmlns:a="http://schemas.openxmlformats.org/drawingml/2006/main">
+              <a:graphicData uri="http://schemas.openxmlformats.org/drawingml/2006/picture">
+                <pic:pic xmlns:pic="http://schemas.openxmlformats.org/drawingml/2006/picture">
+                  <pic:nvPicPr>
+                    <pic:cNvPr id="0" name="Picture 2"/>
+                    <pic:cNvPicPr>
+                      <a:picLocks noChangeAspect="1" noChangeArrowheads="1"/>
+                    </pic:cNvPicPr>
+                  </pic:nvPicPr>
+                  <pic:blipFill>
+                    <a:blip r:embed="rId9">
+                      <a:extLst>
+                        <a:ext uri="{28A0092B-C50C-407E-A947-70E740481C1C}">
+                          <a14:useLocalDpi xmlns:a14="http://schemas.microsoft.com/office/drawing/2010/main" val="0"/>
+                        </a:ext>
+                      </a:extLst>
+                    </a:blip>
+                    <a:srcRect/>
+                    <a:stretch>
+                      <a:fillRect/>
+                    </a:stretch>
+                  </pic:blipFill>
+                  <pic:spPr bwMode="auto">
+                    <a:xfrm>
+                      <a:off x="0" y="0"/>
+                      <a:ext cx="5619750" cy="3476625"/>
+                    </a:xfrm>
+                    <a:prstGeom prst="rect">
+                      <a:avLst/>
+                    </a:prstGeom>
+                    <a:noFill/>
+                    <a:ln>
                       <a:noFill/>
-                      <a:ln>
-                        <a:noFill/>
-                      </a:ln>
-                    </pic:spPr>
-                  </pic:pic>
-                </a:graphicData>
-              </a:graphic>
-            </wp:inline>
-          </w:drawing>
-        </w:r>
-        <w:r>
-          <w:t xml:space="preserve">Luego de procesarla la envía a una carpeta de destino </w:t>
-        </w:r>
-      </w:ins>
-      <w:ins w:id="140" w:author=" " w:date="2019-04-22T20:23:00Z">
-        <w:r>
-          <w:rPr>
-            <w:noProof/>
-          </w:rPr>
-          <w:lastRenderedPageBreak/>
-          <w:drawing>
-            <wp:inline distT="0" distB="0" distL="0" distR="0" wp14:anchorId="2F12425F" wp14:editId="6A88FD51">
-              <wp:extent cx="5943600" cy="5562600"/>
-              <wp:effectExtent l="0" t="0" r="0" b="0"/>
-              <wp:docPr id="4" name="Imagen 4"/>
-              <wp:cNvGraphicFramePr>
-                <a:graphicFrameLocks xmlns:a="http://schemas.openxmlformats.org/drawingml/2006/main" noChangeAspect="1"/>
-              </wp:cNvGraphicFramePr>
-              <a:graphic xmlns:a="http://schemas.openxmlformats.org/drawingml/2006/main">
-                <a:graphicData uri="http://schemas.openxmlformats.org/drawingml/2006/picture">
-                  <pic:pic xmlns:pic="http://schemas.openxmlformats.org/drawingml/2006/picture">
-                    <pic:nvPicPr>
-                      <pic:cNvPr id="0" name="Picture 3"/>
-                      <pic:cNvPicPr>
-                        <a:picLocks noChangeAspect="1" noChangeArrowheads="1"/>
-                      </pic:cNvPicPr>
-                    </pic:nvPicPr>
-                    <pic:blipFill>
-                      <a:blip r:embed="rId10">
-                        <a:extLst>
-                          <a:ext uri="{28A0092B-C50C-407E-A947-70E740481C1C}">
-                            <a14:useLocalDpi xmlns:a14="http://schemas.microsoft.com/office/drawing/2010/main" val="0"/>
-                          </a:ext>
-                        </a:extLst>
-                      </a:blip>
-                      <a:srcRect/>
-                      <a:stretch>
-                        <a:fillRect/>
-                      </a:stretch>
-                    </pic:blipFill>
-                    <pic:spPr bwMode="auto">
-                      <a:xfrm>
-                        <a:off x="0" y="0"/>
-                        <a:ext cx="5943600" cy="5562600"/>
-                      </a:xfrm>
-                      <a:prstGeom prst="rect">
-                        <a:avLst/>
-                      </a:prstGeom>
+                    </a:ln>
+                  </pic:spPr>
+                </pic:pic>
+              </a:graphicData>
+            </a:graphic>
+          </wp:inline>
+        </w:drawing>
+      </w:r>
+      <w:r>
+        <w:t xml:space="preserve">Luego de procesarla la envía a una carpeta de destino </w:t>
+      </w:r>
+      <w:r>
+        <w:rPr>
+          <w:noProof/>
+        </w:rPr>
+        <w:lastRenderedPageBreak/>
+        <w:drawing>
+          <wp:inline distT="0" distB="0" distL="0" distR="0" wp14:anchorId="2F12425F" wp14:editId="6A88FD51">
+            <wp:extent cx="5943600" cy="5562600"/>
+            <wp:effectExtent l="0" t="0" r="0" b="0"/>
+            <wp:docPr id="4" name="Imagen 4"/>
+            <wp:cNvGraphicFramePr>
+              <a:graphicFrameLocks xmlns:a="http://schemas.openxmlformats.org/drawingml/2006/main" noChangeAspect="1"/>
+            </wp:cNvGraphicFramePr>
+            <a:graphic xmlns:a="http://schemas.openxmlformats.org/drawingml/2006/main">
+              <a:graphicData uri="http://schemas.openxmlformats.org/drawingml/2006/picture">
+                <pic:pic xmlns:pic="http://schemas.openxmlformats.org/drawingml/2006/picture">
+                  <pic:nvPicPr>
+                    <pic:cNvPr id="0" name="Picture 3"/>
+                    <pic:cNvPicPr>
+                      <a:picLocks noChangeAspect="1" noChangeArrowheads="1"/>
+                    </pic:cNvPicPr>
+                  </pic:nvPicPr>
+                  <pic:blipFill>
+                    <a:blip r:embed="rId10">
+                      <a:extLst>
+                        <a:ext uri="{28A0092B-C50C-407E-A947-70E740481C1C}">
+                          <a14:useLocalDpi xmlns:a14="http://schemas.microsoft.com/office/drawing/2010/main" val="0"/>
+                        </a:ext>
+                      </a:extLst>
+                    </a:blip>
+                    <a:srcRect/>
+                    <a:stretch>
+                      <a:fillRect/>
+                    </a:stretch>
+                  </pic:blipFill>
+                  <pic:spPr bwMode="auto">
+                    <a:xfrm>
+                      <a:off x="0" y="0"/>
+                      <a:ext cx="5943600" cy="5562600"/>
+                    </a:xfrm>
+                    <a:prstGeom prst="rect">
+                      <a:avLst/>
+                    </a:prstGeom>
+                    <a:noFill/>
+                    <a:ln>
                       <a:noFill/>
-                      <a:ln>
-                        <a:noFill/>
-                      </a:ln>
-                    </pic:spPr>
-                  </pic:pic>
-                </a:graphicData>
-              </a:graphic>
-            </wp:inline>
-          </w:drawing>
-        </w:r>
-      </w:ins>
-    </w:p>
-    <w:p>
-      <w:pPr>
-        <w:rPr>
-          <w:ins w:id="141" w:author=" " w:date="2019-04-22T20:24:00Z"/>
-        </w:rPr>
-      </w:pPr>
-    </w:p>
-    <w:p>
-      <w:pPr>
-        <w:rPr>
-          <w:ins w:id="142" w:author=" " w:date="2019-04-22T20:24:00Z"/>
-        </w:rPr>
-      </w:pPr>
-    </w:p>
-    <w:p>
-      <w:pPr>
-        <w:rPr>
-          <w:ins w:id="143" w:author=" " w:date="2019-04-22T20:24:00Z"/>
-        </w:rPr>
-      </w:pPr>
-    </w:p>
-    <w:p>
-      <w:pPr>
-        <w:rPr>
-          <w:ins w:id="144" w:author=" " w:date="2019-04-22T20:24:00Z"/>
-        </w:rPr>
-      </w:pPr>
-    </w:p>
-    <w:p>
-      <w:pPr>
-        <w:rPr>
-          <w:ins w:id="145" w:author=" " w:date="2019-04-22T20:24:00Z"/>
-        </w:rPr>
-      </w:pPr>
-    </w:p>
-    <w:p>
-      <w:pPr>
-        <w:rPr>
-          <w:ins w:id="146" w:author=" " w:date="2019-04-22T20:24:00Z"/>
-        </w:rPr>
-      </w:pPr>
-    </w:p>
-    <w:p>
-      <w:pPr>
-        <w:rPr>
-          <w:ins w:id="147" w:author=" " w:date="2019-04-22T20:24:00Z"/>
-        </w:rPr>
-      </w:pPr>
-    </w:p>
-    <w:p>
-      <w:pPr>
-        <w:rPr>
-          <w:ins w:id="148" w:author=" " w:date="2019-04-22T20:24:00Z"/>
-        </w:rPr>
-      </w:pPr>
-    </w:p>
-    <w:p>
-      <w:pPr>
-        <w:rPr>
-          <w:ins w:id="149" w:author=" " w:date="2019-04-22T20:24:00Z"/>
-        </w:rPr>
-      </w:pPr>
-    </w:p>
+                    </a:ln>
+                  </pic:spPr>
+                </pic:pic>
+              </a:graphicData>
+            </a:graphic>
+          </wp:inline>
+        </w:drawing>
+      </w:r>
+    </w:p>
+    <w:p/>
+    <w:p/>
+    <w:p/>
+    <w:p/>
+    <w:p/>
+    <w:p/>
+    <w:p/>
+    <w:p/>
+    <w:p/>
     <w:p>
       <w:pPr>
         <w:pStyle w:val="Ttulo1"/>
-        <w:rPr>
-          <w:ins w:id="150" w:author=" " w:date="2019-04-22T20:24:00Z"/>
-        </w:rPr>
-      </w:pPr>
-      <w:ins w:id="151" w:author=" " w:date="2019-04-22T20:24:00Z">
-        <w:r>
-          <w:lastRenderedPageBreak/>
-          <w:t xml:space="preserve">Semana </w:t>
-        </w:r>
-      </w:ins>
-      <w:ins w:id="152" w:author=" " w:date="2019-04-22T20:25:00Z">
-        <w:r>
-          <w:t>4</w:t>
-        </w:r>
-      </w:ins>
-      <w:ins w:id="153" w:author=" " w:date="2019-04-22T20:24:00Z">
-        <w:r>
-          <w:t>:</w:t>
-        </w:r>
-      </w:ins>
+      </w:pPr>
+      <w:r>
+        <w:lastRenderedPageBreak/>
+        <w:t>Semana 4:</w:t>
+      </w:r>
     </w:p>
     <w:p>
       <w:pPr>
         <w:pStyle w:val="Ttulo1"/>
-        <w:rPr>
-          <w:ins w:id="154" w:author=" " w:date="2019-04-22T20:24:00Z"/>
-        </w:rPr>
-      </w:pPr>
-      <w:ins w:id="155" w:author=" " w:date="2019-04-22T20:24:00Z">
-        <w:r>
-          <w:t xml:space="preserve">Lunes </w:t>
-        </w:r>
-      </w:ins>
-      <w:ins w:id="156" w:author=" " w:date="2019-04-22T20:25:00Z">
-        <w:r>
-          <w:t>22</w:t>
-        </w:r>
-      </w:ins>
-      <w:ins w:id="157" w:author=" " w:date="2019-04-22T20:24:00Z">
-        <w:r>
-          <w:t xml:space="preserve"> de abril de 2019</w:t>
-        </w:r>
-      </w:ins>
+      </w:pPr>
+      <w:r>
+        <w:t>Lunes 22 de abril de 2019</w:t>
+      </w:r>
     </w:p>
     <w:p>
       <w:pPr>
@@ -2054,63 +1435,40 @@
           <w:ilvl w:val="0"/>
           <w:numId w:val="7"/>
         </w:numPr>
-        <w:rPr>
-          <w:ins w:id="158" w:author=" " w:date="2019-04-22T20:28:00Z"/>
-          <w:rPrChange w:id="159" w:author=" " w:date="2019-04-22T20:28:00Z">
-            <w:rPr>
-              <w:ins w:id="160" w:author=" " w:date="2019-04-22T20:28:00Z"/>
-              <w:rFonts w:ascii="Arial" w:hAnsi="Arial" w:cs="Arial"/>
-              <w:color w:val="222222"/>
-              <w:shd w:val="clear" w:color="auto" w:fill="FFFFFF"/>
-            </w:rPr>
-          </w:rPrChange>
-        </w:rPr>
-      </w:pPr>
-      <w:ins w:id="161" w:author=" " w:date="2019-04-22T20:25:00Z">
-        <w:r>
-          <w:t xml:space="preserve">Investigando </w:t>
-        </w:r>
-      </w:ins>
-      <w:ins w:id="162" w:author=" " w:date="2019-04-22T20:28:00Z">
-        <w:r>
-          <w:t>acerca</w:t>
-        </w:r>
-      </w:ins>
-      <w:ins w:id="163" w:author=" " w:date="2019-04-22T20:26:00Z">
-        <w:r>
-          <w:t xml:space="preserve"> de </w:t>
-        </w:r>
-        <w:proofErr w:type="spellStart"/>
-        <w:r>
-          <w:t>c#</w:t>
-        </w:r>
-        <w:proofErr w:type="spellEnd"/>
-        <w:r>
-          <w:t xml:space="preserve"> </w:t>
-        </w:r>
-      </w:ins>
-      <w:ins w:id="164" w:author=" " w:date="2019-04-22T20:28:00Z">
-        <w:r>
-          <w:t>cervices</w:t>
-        </w:r>
-      </w:ins>
-      <w:ins w:id="165" w:author=" " w:date="2019-04-22T20:26:00Z">
-        <w:r>
-          <w:t xml:space="preserve"> con </w:t>
-        </w:r>
-      </w:ins>
-      <w:proofErr w:type="spellStart"/>
-      <w:ins w:id="166" w:author=" " w:date="2019-04-22T20:28:00Z">
-        <w:r>
-          <w:rPr>
-            <w:rFonts w:ascii="Arial" w:hAnsi="Arial" w:cs="Arial"/>
-            <w:color w:val="222222"/>
-            <w:shd w:val="clear" w:color="auto" w:fill="FFFFFF"/>
-          </w:rPr>
-          <w:t>Topshelf</w:t>
-        </w:r>
-        <w:proofErr w:type="spellEnd"/>
-      </w:ins>
+      </w:pPr>
+      <w:r>
+        <w:t xml:space="preserve">Investigando </w:t>
+      </w:r>
+      <w:r>
+        <w:t>acerca</w:t>
+      </w:r>
+      <w:r>
+        <w:t xml:space="preserve"> de </w:t>
+      </w:r>
+      <w:proofErr w:type="spellStart"/>
+      <w:r>
+        <w:t>c#</w:t>
+      </w:r>
+      <w:proofErr w:type="spellEnd"/>
+      <w:r>
+        <w:t xml:space="preserve"> </w:t>
+      </w:r>
+      <w:r>
+        <w:t>cervices</w:t>
+      </w:r>
+      <w:r>
+        <w:t xml:space="preserve"> con </w:t>
+      </w:r>
+      <w:proofErr w:type="spellStart"/>
+      <w:r>
+        <w:rPr>
+          <w:rFonts w:ascii="Arial" w:hAnsi="Arial" w:cs="Arial"/>
+          <w:color w:val="222222"/>
+          <w:shd w:val="clear" w:color="auto" w:fill="FFFFFF"/>
+        </w:rPr>
+        <w:t>Topshelf</w:t>
+      </w:r>
+      <w:proofErr w:type="spellEnd"/>
     </w:p>
     <w:p>
       <w:pPr>
@@ -2119,289 +1477,267 @@
           <w:ilvl w:val="0"/>
           <w:numId w:val="7"/>
         </w:numPr>
-        <w:rPr>
-          <w:ins w:id="167" w:author=" " w:date="2019-04-22T20:24:00Z"/>
-        </w:rPr>
-      </w:pPr>
-      <w:ins w:id="168" w:author=" " w:date="2019-04-22T20:28:00Z">
-        <w:r>
-          <w:rPr>
-            <w:rFonts w:ascii="Arial" w:hAnsi="Arial" w:cs="Arial"/>
-            <w:color w:val="222222"/>
-            <w:shd w:val="clear" w:color="auto" w:fill="FFFFFF"/>
-          </w:rPr>
-          <w:t xml:space="preserve">Agregando </w:t>
-        </w:r>
-        <w:proofErr w:type="spellStart"/>
-        <w:r>
-          <w:rPr>
-            <w:rFonts w:ascii="Arial" w:hAnsi="Arial" w:cs="Arial"/>
-            <w:color w:val="222222"/>
-            <w:shd w:val="clear" w:color="auto" w:fill="FFFFFF"/>
-          </w:rPr>
-          <w:t>to</w:t>
-        </w:r>
-      </w:ins>
-      <w:ins w:id="169" w:author=" " w:date="2019-04-22T20:29:00Z">
-        <w:r>
-          <w:rPr>
-            <w:rFonts w:ascii="Arial" w:hAnsi="Arial" w:cs="Arial"/>
-            <w:color w:val="222222"/>
-            <w:shd w:val="clear" w:color="auto" w:fill="FFFFFF"/>
-          </w:rPr>
-          <w:t>pshelf</w:t>
-        </w:r>
-        <w:proofErr w:type="spellEnd"/>
-        <w:r>
-          <w:rPr>
-            <w:rFonts w:ascii="Arial" w:hAnsi="Arial" w:cs="Arial"/>
-            <w:color w:val="222222"/>
-            <w:shd w:val="clear" w:color="auto" w:fill="FFFFFF"/>
-          </w:rPr>
-          <w:t xml:space="preserve"> a </w:t>
-        </w:r>
-        <w:proofErr w:type="spellStart"/>
-        <w:r>
-          <w:rPr>
-            <w:rFonts w:ascii="Arial" w:hAnsi="Arial" w:cs="Arial"/>
-            <w:color w:val="222222"/>
-            <w:shd w:val="clear" w:color="auto" w:fill="FFFFFF"/>
-          </w:rPr>
-          <w:t>FlytradeWind</w:t>
-        </w:r>
-      </w:ins>
+      </w:pPr>
+      <w:r>
+        <w:rPr>
+          <w:rFonts w:ascii="Arial" w:hAnsi="Arial" w:cs="Arial"/>
+          <w:color w:val="222222"/>
+          <w:shd w:val="clear" w:color="auto" w:fill="FFFFFF"/>
+        </w:rPr>
+        <w:t xml:space="preserve">Agregando </w:t>
+      </w:r>
+      <w:proofErr w:type="spellStart"/>
+      <w:r>
+        <w:rPr>
+          <w:rFonts w:ascii="Arial" w:hAnsi="Arial" w:cs="Arial"/>
+          <w:color w:val="222222"/>
+          <w:shd w:val="clear" w:color="auto" w:fill="FFFFFF"/>
+        </w:rPr>
+        <w:t>topshelf</w:t>
+      </w:r>
+      <w:proofErr w:type="spellEnd"/>
+      <w:r>
+        <w:rPr>
+          <w:rFonts w:ascii="Arial" w:hAnsi="Arial" w:cs="Arial"/>
+          <w:color w:val="222222"/>
+          <w:shd w:val="clear" w:color="auto" w:fill="FFFFFF"/>
+        </w:rPr>
+        <w:t xml:space="preserve"> a </w:t>
+      </w:r>
+      <w:proofErr w:type="spellStart"/>
+      <w:r>
+        <w:rPr>
+          <w:rFonts w:ascii="Arial" w:hAnsi="Arial" w:cs="Arial"/>
+          <w:color w:val="222222"/>
+          <w:shd w:val="clear" w:color="auto" w:fill="FFFFFF"/>
+        </w:rPr>
+        <w:t>FlytradeWind</w:t>
+      </w:r>
       <w:proofErr w:type="spellEnd"/>
     </w:p>
     <w:p>
       <w:pPr>
         <w:pStyle w:val="Ttulo1"/>
-        <w:rPr>
-          <w:ins w:id="170" w:author=" " w:date="2019-04-22T20:24:00Z"/>
-        </w:rPr>
-      </w:pPr>
-      <w:ins w:id="171" w:author=" " w:date="2019-04-22T20:24:00Z">
-        <w:r>
-          <w:t>Martes 2</w:t>
-        </w:r>
-      </w:ins>
-      <w:ins w:id="172" w:author=" " w:date="2019-04-22T20:25:00Z">
-        <w:r>
-          <w:t>3</w:t>
-        </w:r>
-      </w:ins>
-      <w:ins w:id="173" w:author=" " w:date="2019-04-22T20:24:00Z">
-        <w:r>
-          <w:t xml:space="preserve"> de abril de 2019</w:t>
-        </w:r>
-      </w:ins>
+      </w:pPr>
+      <w:r>
+        <w:t>Martes 23 de abril de 2019</w:t>
+      </w:r>
+    </w:p>
+    <w:p>
+      <w:pPr>
+        <w:pStyle w:val="Prrafodelista"/>
+        <w:numPr>
+          <w:ilvl w:val="0"/>
+          <w:numId w:val="7"/>
+        </w:numPr>
+      </w:pPr>
+      <w:r>
+        <w:t xml:space="preserve">Investigando acerca de validación de </w:t>
+      </w:r>
+      <w:proofErr w:type="spellStart"/>
+      <w:r>
+        <w:t>xml</w:t>
+      </w:r>
+      <w:proofErr w:type="spellEnd"/>
+      <w:r>
+        <w:t xml:space="preserve"> con </w:t>
+      </w:r>
+      <w:proofErr w:type="spellStart"/>
+      <w:r>
+        <w:t>xmlSchema</w:t>
+      </w:r>
+      <w:proofErr w:type="spellEnd"/>
+    </w:p>
+    <w:p>
+      <w:pPr>
+        <w:pStyle w:val="Prrafodelista"/>
+        <w:numPr>
+          <w:ilvl w:val="0"/>
+          <w:numId w:val="7"/>
+        </w:numPr>
+      </w:pPr>
+      <w:r>
+        <w:t xml:space="preserve">Aplicando validación de </w:t>
+      </w:r>
+      <w:proofErr w:type="spellStart"/>
+      <w:r>
+        <w:t>xml</w:t>
+      </w:r>
+      <w:proofErr w:type="spellEnd"/>
+      <w:r>
+        <w:t xml:space="preserve"> con </w:t>
+      </w:r>
+      <w:proofErr w:type="spellStart"/>
+      <w:r>
+        <w:t>schema</w:t>
+      </w:r>
+      <w:proofErr w:type="spellEnd"/>
+      <w:r>
+        <w:t xml:space="preserve"> al proyecto </w:t>
+      </w:r>
+      <w:proofErr w:type="spellStart"/>
+      <w:r>
+        <w:t>flytradewind</w:t>
+      </w:r>
+      <w:proofErr w:type="spellEnd"/>
+      <w:r>
+        <w:t xml:space="preserve"> </w:t>
+      </w:r>
     </w:p>
     <w:p>
       <w:pPr>
         <w:pStyle w:val="Ttulo1"/>
-        <w:rPr>
-          <w:ins w:id="174" w:author=" " w:date="2019-04-22T20:24:00Z"/>
-        </w:rPr>
-      </w:pPr>
-      <w:ins w:id="175" w:author=" " w:date="2019-04-22T20:24:00Z">
-        <w:r>
-          <w:t xml:space="preserve">Miércoles </w:t>
-        </w:r>
-      </w:ins>
-      <w:ins w:id="176" w:author=" " w:date="2019-04-22T20:25:00Z">
-        <w:r>
-          <w:t>24</w:t>
-        </w:r>
-      </w:ins>
-      <w:ins w:id="177" w:author=" " w:date="2019-04-22T20:24:00Z">
-        <w:r>
-          <w:t xml:space="preserve"> de abril de 2019</w:t>
-        </w:r>
-      </w:ins>
+      </w:pPr>
+      <w:r>
+        <w:t>Miércoles 24 de abril de 2019</w:t>
+      </w:r>
+    </w:p>
+    <w:p>
+      <w:pPr>
+        <w:pStyle w:val="Prrafodelista"/>
+        <w:numPr>
+          <w:ilvl w:val="0"/>
+          <w:numId w:val="7"/>
+        </w:numPr>
+      </w:pPr>
+      <w:r>
+        <w:t xml:space="preserve">Investigando sobre como consumir servicios api con </w:t>
+      </w:r>
+      <w:proofErr w:type="spellStart"/>
+      <w:r>
+        <w:t>WebClient</w:t>
+      </w:r>
+      <w:proofErr w:type="spellEnd"/>
+    </w:p>
+    <w:p>
+      <w:pPr>
+        <w:pStyle w:val="Prrafodelista"/>
+        <w:numPr>
+          <w:ilvl w:val="0"/>
+          <w:numId w:val="7"/>
+        </w:numPr>
+      </w:pPr>
+      <w:r>
+        <w:t xml:space="preserve">Agregando conexiones a una Api a el proyecto </w:t>
+      </w:r>
+      <w:proofErr w:type="spellStart"/>
+      <w:r>
+        <w:t>flytradewind</w:t>
+      </w:r>
+      <w:proofErr w:type="spellEnd"/>
     </w:p>
     <w:p>
       <w:pPr>
         <w:pStyle w:val="Ttulo1"/>
-        <w:rPr>
-          <w:ins w:id="178" w:author=" " w:date="2019-04-22T20:24:00Z"/>
-        </w:rPr>
-      </w:pPr>
-      <w:ins w:id="179" w:author=" " w:date="2019-04-22T20:24:00Z">
-        <w:r>
-          <w:t xml:space="preserve">Jueves </w:t>
-        </w:r>
-      </w:ins>
-      <w:ins w:id="180" w:author=" " w:date="2019-04-22T20:25:00Z">
-        <w:r>
-          <w:t>25</w:t>
-        </w:r>
-      </w:ins>
-      <w:ins w:id="181" w:author=" " w:date="2019-04-22T20:24:00Z">
-        <w:r>
-          <w:t xml:space="preserve"> </w:t>
-        </w:r>
-        <w:r>
-          <w:t>de abril de 2019</w:t>
-        </w:r>
-      </w:ins>
+      </w:pPr>
+      <w:r>
+        <w:t>Jueves 25</w:t>
+      </w:r>
+      <w:r>
+        <w:t xml:space="preserve"> </w:t>
+      </w:r>
+      <w:r>
+        <w:t>de abril de 2019</w:t>
+      </w:r>
     </w:p>
     <w:p>
       <w:pPr>
         <w:pStyle w:val="Ttulo1"/>
-        <w:rPr>
-          <w:ins w:id="182" w:author=" " w:date="2019-04-22T20:24:00Z"/>
-        </w:rPr>
-      </w:pPr>
-      <w:ins w:id="183" w:author=" " w:date="2019-04-22T20:24:00Z">
-        <w:r>
-          <w:t xml:space="preserve">Viernes </w:t>
-        </w:r>
-      </w:ins>
-      <w:ins w:id="184" w:author=" " w:date="2019-04-22T20:25:00Z">
-        <w:r>
-          <w:t>26</w:t>
-        </w:r>
-      </w:ins>
-      <w:ins w:id="185" w:author=" " w:date="2019-04-22T20:24:00Z">
-        <w:r>
-          <w:t xml:space="preserve"> de abril de 2019</w:t>
-        </w:r>
-      </w:ins>
-    </w:p>
-    <w:p>
-      <w:pPr>
-        <w:rPr>
-          <w:ins w:id="186" w:author=" " w:date="2019-04-22T20:30:00Z"/>
-        </w:rPr>
-      </w:pPr>
-    </w:p>
-    <w:p>
-      <w:pPr>
-        <w:rPr>
-          <w:ins w:id="187" w:author=" " w:date="2019-04-22T20:30:00Z"/>
-        </w:rPr>
-      </w:pPr>
-    </w:p>
+      </w:pPr>
+      <w:r>
+        <w:t>Viernes 26 de abril de 2019</w:t>
+      </w:r>
+    </w:p>
+    <w:p/>
+    <w:p/>
     <w:p>
       <w:pPr>
         <w:pStyle w:val="Ttulo1"/>
-        <w:rPr>
-          <w:ins w:id="188" w:author=" " w:date="2019-04-22T20:30:00Z"/>
-        </w:rPr>
-      </w:pPr>
-      <w:ins w:id="189" w:author=" " w:date="2019-04-22T20:30:00Z">
-        <w:r>
-          <w:t>Evidencias de la semana 4:</w:t>
-        </w:r>
-      </w:ins>
-    </w:p>
-    <w:p>
-      <w:pPr>
-        <w:rPr>
-          <w:ins w:id="190" w:author=" " w:date="2019-04-22T20:31:00Z"/>
-        </w:rPr>
-      </w:pPr>
-      <w:ins w:id="191" w:author=" " w:date="2019-04-22T20:30:00Z">
-        <w:r>
-          <w:t xml:space="preserve">El </w:t>
-        </w:r>
-      </w:ins>
-      <w:ins w:id="192" w:author=" " w:date="2019-04-22T20:31:00Z">
-        <w:r>
-          <w:t>día</w:t>
-        </w:r>
-      </w:ins>
-      <w:ins w:id="193" w:author=" " w:date="2019-04-22T20:30:00Z">
-        <w:r>
-          <w:t xml:space="preserve"> lunes se monto el </w:t>
-        </w:r>
-        <w:proofErr w:type="spellStart"/>
-        <w:r>
-          <w:t>windowservice</w:t>
-        </w:r>
-        <w:proofErr w:type="spellEnd"/>
-        <w:r>
-          <w:t xml:space="preserve"> </w:t>
-        </w:r>
-      </w:ins>
-      <w:ins w:id="194" w:author=" " w:date="2019-04-22T20:31:00Z">
-        <w:r>
-          <w:t xml:space="preserve">de </w:t>
-        </w:r>
-        <w:proofErr w:type="spellStart"/>
-        <w:r>
-          <w:t>flytradewind</w:t>
-        </w:r>
-        <w:proofErr w:type="spellEnd"/>
-      </w:ins>
-    </w:p>
-    <w:p>
-      <w:pPr>
-        <w:rPr>
-          <w:rPrChange w:id="195" w:author=" " w:date="2019-04-22T20:30:00Z">
-            <w:rPr/>
-          </w:rPrChange>
-        </w:rPr>
-        <w:pPrChange w:id="196" w:author=" " w:date="2019-04-22T20:30:00Z">
-          <w:pPr/>
-        </w:pPrChange>
-      </w:pPr>
-      <w:bookmarkStart w:id="197" w:name="_GoBack"/>
-      <w:ins w:id="198" w:author=" " w:date="2019-04-22T20:31:00Z">
-        <w:r>
-          <w:rPr>
-            <w:noProof/>
-          </w:rPr>
-          <w:drawing>
-            <wp:inline distT="0" distB="0" distL="0" distR="0" wp14:anchorId="1852AF92" wp14:editId="52575FA4">
-              <wp:extent cx="5934075" cy="3114675"/>
-              <wp:effectExtent l="0" t="0" r="9525" b="9525"/>
-              <wp:docPr id="5" name="Imagen 5"/>
-              <wp:cNvGraphicFramePr>
-                <a:graphicFrameLocks xmlns:a="http://schemas.openxmlformats.org/drawingml/2006/main" noChangeAspect="1"/>
-              </wp:cNvGraphicFramePr>
-              <a:graphic xmlns:a="http://schemas.openxmlformats.org/drawingml/2006/main">
-                <a:graphicData uri="http://schemas.openxmlformats.org/drawingml/2006/picture">
-                  <pic:pic xmlns:pic="http://schemas.openxmlformats.org/drawingml/2006/picture">
-                    <pic:nvPicPr>
-                      <pic:cNvPr id="0" name="Picture 4"/>
-                      <pic:cNvPicPr>
-                        <a:picLocks noChangeAspect="1" noChangeArrowheads="1"/>
-                      </pic:cNvPicPr>
-                    </pic:nvPicPr>
-                    <pic:blipFill>
-                      <a:blip r:embed="rId11">
-                        <a:extLst>
-                          <a:ext uri="{28A0092B-C50C-407E-A947-70E740481C1C}">
-                            <a14:useLocalDpi xmlns:a14="http://schemas.microsoft.com/office/drawing/2010/main" val="0"/>
-                          </a:ext>
-                        </a:extLst>
-                      </a:blip>
-                      <a:srcRect/>
-                      <a:stretch>
-                        <a:fillRect/>
-                      </a:stretch>
-                    </pic:blipFill>
-                    <pic:spPr bwMode="auto">
-                      <a:xfrm>
-                        <a:off x="0" y="0"/>
-                        <a:ext cx="5934075" cy="3114675"/>
-                      </a:xfrm>
-                      <a:prstGeom prst="rect">
-                        <a:avLst/>
-                      </a:prstGeom>
+      </w:pPr>
+      <w:r>
+        <w:t>Evidencias de la semana 4:</w:t>
+      </w:r>
+      <w:bookmarkStart w:id="0" w:name="_GoBack"/>
+      <w:bookmarkEnd w:id="0"/>
+    </w:p>
+    <w:p>
+      <w:r>
+        <w:t xml:space="preserve">El día lunes se </w:t>
+      </w:r>
+      <w:r>
+        <w:t>montó</w:t>
+      </w:r>
+      <w:r>
+        <w:t xml:space="preserve"> el </w:t>
+      </w:r>
+      <w:proofErr w:type="spellStart"/>
+      <w:r>
+        <w:t>windowservice</w:t>
+      </w:r>
+      <w:proofErr w:type="spellEnd"/>
+      <w:r>
+        <w:t xml:space="preserve"> de </w:t>
+      </w:r>
+      <w:proofErr w:type="spellStart"/>
+      <w:r>
+        <w:t>flytradewind</w:t>
+      </w:r>
+      <w:proofErr w:type="spellEnd"/>
+    </w:p>
+    <w:p>
+      <w:r>
+        <w:rPr>
+          <w:noProof/>
+        </w:rPr>
+        <w:drawing>
+          <wp:inline distT="0" distB="0" distL="0" distR="0" wp14:anchorId="1852AF92" wp14:editId="52575FA4">
+            <wp:extent cx="5934075" cy="3114675"/>
+            <wp:effectExtent l="0" t="0" r="9525" b="9525"/>
+            <wp:docPr id="5" name="Imagen 5"/>
+            <wp:cNvGraphicFramePr>
+              <a:graphicFrameLocks xmlns:a="http://schemas.openxmlformats.org/drawingml/2006/main" noChangeAspect="1"/>
+            </wp:cNvGraphicFramePr>
+            <a:graphic xmlns:a="http://schemas.openxmlformats.org/drawingml/2006/main">
+              <a:graphicData uri="http://schemas.openxmlformats.org/drawingml/2006/picture">
+                <pic:pic xmlns:pic="http://schemas.openxmlformats.org/drawingml/2006/picture">
+                  <pic:nvPicPr>
+                    <pic:cNvPr id="0" name="Picture 4"/>
+                    <pic:cNvPicPr>
+                      <a:picLocks noChangeAspect="1" noChangeArrowheads="1"/>
+                    </pic:cNvPicPr>
+                  </pic:nvPicPr>
+                  <pic:blipFill>
+                    <a:blip r:embed="rId11">
+                      <a:extLst>
+                        <a:ext uri="{28A0092B-C50C-407E-A947-70E740481C1C}">
+                          <a14:useLocalDpi xmlns:a14="http://schemas.microsoft.com/office/drawing/2010/main" val="0"/>
+                        </a:ext>
+                      </a:extLst>
+                    </a:blip>
+                    <a:srcRect/>
+                    <a:stretch>
+                      <a:fillRect/>
+                    </a:stretch>
+                  </pic:blipFill>
+                  <pic:spPr bwMode="auto">
+                    <a:xfrm>
+                      <a:off x="0" y="0"/>
+                      <a:ext cx="5934075" cy="3114675"/>
+                    </a:xfrm>
+                    <a:prstGeom prst="rect">
+                      <a:avLst/>
+                    </a:prstGeom>
+                    <a:noFill/>
+                    <a:ln>
                       <a:noFill/>
-                      <a:ln>
-                        <a:noFill/>
-                      </a:ln>
-                    </pic:spPr>
-                  </pic:pic>
-                </a:graphicData>
-              </a:graphic>
-            </wp:inline>
-          </w:drawing>
-        </w:r>
-      </w:ins>
-      <w:bookmarkEnd w:id="197"/>
+                    </a:ln>
+                  </pic:spPr>
+                </pic:pic>
+              </a:graphicData>
+            </a:graphic>
+          </wp:inline>
+        </w:drawing>
+      </w:r>
     </w:p>
     <w:sectPr>
       <w:pgSz w:w="12240" w:h="15840"/>
@@ -3107,14 +2443,6 @@
     <w:abstractNumId w:val="3"/>
   </w:num>
 </w:numbering>
-</file>
-
-<file path=word/people.xml><?xml version="1.0" encoding="utf-8"?>
-<w15:people xmlns:wpc="http://schemas.microsoft.com/office/word/2010/wordprocessingCanvas" xmlns:cx="http://schemas.microsoft.com/office/drawing/2014/chartex" xmlns:cx1="http://schemas.microsoft.com/office/drawing/2015/9/8/chartex" xmlns:cx2="http://schemas.microsoft.com/office/drawing/2015/10/21/chartex" xmlns:cx3="http://schemas.microsoft.com/office/drawing/2016/5/9/chartex" xmlns:cx4="http://schemas.microsoft.com/office/drawing/2016/5/10/chartex" xmlns:cx5="http://schemas.microsoft.com/office/drawing/2016/5/11/chartex" xmlns:cx6="http://schemas.microsoft.com/office/drawing/2016/5/12/chartex" xmlns:cx7="http://schemas.microsoft.com/office/drawing/2016/5/13/chartex" xmlns:cx8="http://schemas.microsoft.com/office/drawing/2016/5/14/chartex" xmlns:mc="http://schemas.openxmlformats.org/markup-compatibility/2006" xmlns:aink="http://schemas.microsoft.com/office/drawing/2016/ink" xmlns:am3d="http://schemas.microsoft.com/office/drawing/2017/model3d" xmlns:o="urn:schemas-microsoft-com:office:office" xmlns:r="http://schemas.openxmlformats.org/officeDocument/2006/relationships" xmlns:m="http://schemas.openxmlformats.org/officeDocument/2006/math" xmlns:v="urn:schemas-microsoft-com:vml" xmlns:wp14="http://schemas.microsoft.com/office/word/2010/wordprocessingDrawing" xmlns:wp="http://schemas.openxmlformats.org/drawingml/2006/wordprocessingDrawing" xmlns:w10="urn:schemas-microsoft-com:office:word" xmlns:w="http://schemas.openxmlformats.org/wordprocessingml/2006/main" xmlns:w14="http://schemas.microsoft.com/office/word/2010/wordml" xmlns:w15="http://schemas.microsoft.com/office/word/2012/wordml" xmlns:w16cid="http://schemas.microsoft.com/office/word/2016/wordml/cid" xmlns:w16se="http://schemas.microsoft.com/office/word/2015/wordml/symex" xmlns:wpg="http://schemas.microsoft.com/office/word/2010/wordprocessingGroup" xmlns:wpi="http://schemas.microsoft.com/office/word/2010/wordprocessingInk" xmlns:wne="http://schemas.microsoft.com/office/word/2006/wordml" xmlns:wps="http://schemas.microsoft.com/office/word/2010/wordprocessingShape" mc:Ignorable="w14 w15 w16se w16cid wp14">
-  <w15:person w15:author=" ">
-    <w15:presenceInfo w15:providerId="Windows Live" w15:userId="e0e9fb856acc9123"/>
-  </w15:person>
-</w15:people>
 </file>
 
 <file path=word/styles.xml><?xml version="1.0" encoding="utf-8"?>
@@ -3978,7 +3306,7 @@
 </file>
 
 <file path=customXml/itemProps1.xml><?xml version="1.0" encoding="utf-8"?>
-<ds:datastoreItem xmlns:ds="http://schemas.openxmlformats.org/officeDocument/2006/customXml" ds:itemID="{9DF06A4E-5E15-47E6-A4C1-591586A0253E}">
+<ds:datastoreItem xmlns:ds="http://schemas.openxmlformats.org/officeDocument/2006/customXml" ds:itemID="{B26F1657-B0A8-4C18-8F28-F061258A79BF}">
   <ds:schemaRefs>
     <ds:schemaRef ds:uri="http://schemas.openxmlformats.org/officeDocument/2006/bibliography"/>
   </ds:schemaRefs>

</xml_diff>